<commit_message>
Iniciamos nuevamente el proyecto
</commit_message>
<xml_diff>
--- a/Proyecto Ciclo 4 Grupo 9.docx
+++ b/Proyecto Ciclo 4 Grupo 9.docx
@@ -167,14 +167,25 @@
           <w:szCs w:val="24"/>
         </w:rPr>
       </w:pPr>
-      <w:r>
-        <w:rPr>
-          <w:rFonts w:ascii="Arial" w:eastAsia="Arial" w:hAnsi="Arial" w:cs="Arial"/>
-          <w:b/>
-          <w:sz w:val="24"/>
-          <w:szCs w:val="24"/>
-        </w:rPr>
-        <w:t>Link al repositorio de GitHub</w:t>
+      <w:proofErr w:type="gramStart"/>
+      <w:r>
+        <w:rPr>
+          <w:rFonts w:ascii="Arial" w:eastAsia="Arial" w:hAnsi="Arial" w:cs="Arial"/>
+          <w:b/>
+          <w:sz w:val="24"/>
+          <w:szCs w:val="24"/>
+        </w:rPr>
+        <w:t>Link</w:t>
+      </w:r>
+      <w:proofErr w:type="gramEnd"/>
+      <w:r>
+        <w:rPr>
+          <w:rFonts w:ascii="Arial" w:eastAsia="Arial" w:hAnsi="Arial" w:cs="Arial"/>
+          <w:b/>
+          <w:sz w:val="24"/>
+          <w:szCs w:val="24"/>
+        </w:rPr>
+        <w:t xml:space="preserve"> al repositorio de GitHub</w:t>
       </w:r>
     </w:p>
     <w:p>
@@ -341,7 +352,21 @@
           <w:sz w:val="28"/>
           <w:szCs w:val="28"/>
         </w:rPr>
-        <w:t>Para buscar que nuestro grupo de trabajo apunte a un objetivo mas alto, se organice solo y se alinee constantemente a las habilidades de cada uno de sus miembros, c</w:t>
+        <w:t xml:space="preserve">Para buscar que nuestro grupo de trabajo apunte a un objetivo </w:t>
+      </w:r>
+      <w:r>
+        <w:rPr>
+          <w:sz w:val="28"/>
+          <w:szCs w:val="28"/>
+        </w:rPr>
+        <w:t>más</w:t>
+      </w:r>
+      <w:r>
+        <w:rPr>
+          <w:sz w:val="28"/>
+          <w:szCs w:val="28"/>
+        </w:rPr>
+        <w:t xml:space="preserve"> alto, se organice solo y se alinee constantemente a las habilidades de cada uno de sus miembros, c</w:t>
       </w:r>
       <w:r>
         <w:rPr>
@@ -523,8 +548,19 @@
           <w:sz w:val="28"/>
           <w:szCs w:val="28"/>
         </w:rPr>
-        <w:t>Scrum Master</w:t>
-      </w:r>
+        <w:t xml:space="preserve">Scrum </w:t>
+      </w:r>
+      <w:proofErr w:type="gramStart"/>
+      <w:r>
+        <w:rPr>
+          <w:b/>
+          <w:bCs/>
+          <w:sz w:val="28"/>
+          <w:szCs w:val="28"/>
+        </w:rPr>
+        <w:t>Master</w:t>
+      </w:r>
+      <w:proofErr w:type="gramEnd"/>
     </w:p>
     <w:p>
       <w:pPr>
@@ -698,6 +734,7 @@
           <w:szCs w:val="28"/>
         </w:rPr>
       </w:pPr>
+      <w:proofErr w:type="spellStart"/>
       <w:r>
         <w:rPr>
           <w:b/>
@@ -707,6 +744,7 @@
         </w:rPr>
         <w:t>Tester</w:t>
       </w:r>
+      <w:proofErr w:type="spellEnd"/>
     </w:p>
     <w:p>
       <w:pPr>
@@ -750,7 +788,23 @@
           <w:szCs w:val="28"/>
         </w:rPr>
         <w:lastRenderedPageBreak/>
-        <w:t>Para implementar nuestro proyecto vamos a utilizar los siguientes componentes para realizar el despliegue de nuestra app.</w:t>
+        <w:t xml:space="preserve">Para implementar nuestro proyecto vamos a utilizar los siguientes componentes para realizar el despliegue de nuestra </w:t>
+      </w:r>
+      <w:proofErr w:type="gramStart"/>
+      <w:r>
+        <w:rPr>
+          <w:sz w:val="28"/>
+          <w:szCs w:val="28"/>
+        </w:rPr>
+        <w:t>app</w:t>
+      </w:r>
+      <w:proofErr w:type="gramEnd"/>
+      <w:r>
+        <w:rPr>
+          <w:sz w:val="28"/>
+          <w:szCs w:val="28"/>
+        </w:rPr>
+        <w:t>.</w:t>
       </w:r>
     </w:p>
     <w:p>
@@ -799,7 +853,23 @@
           <w:sz w:val="28"/>
           <w:szCs w:val="28"/>
         </w:rPr>
-        <w:t xml:space="preserve"> 8 gb de memoria</w:t>
+        <w:t xml:space="preserve"> 8 </w:t>
+      </w:r>
+      <w:proofErr w:type="spellStart"/>
+      <w:r>
+        <w:rPr>
+          <w:sz w:val="28"/>
+          <w:szCs w:val="28"/>
+        </w:rPr>
+        <w:t>gb</w:t>
+      </w:r>
+      <w:proofErr w:type="spellEnd"/>
+      <w:r>
+        <w:rPr>
+          <w:sz w:val="28"/>
+          <w:szCs w:val="28"/>
+        </w:rPr>
+        <w:t xml:space="preserve"> de memoria</w:t>
       </w:r>
       <w:r>
         <w:rPr>
@@ -857,6 +927,7 @@
           <w:szCs w:val="28"/>
         </w:rPr>
       </w:pPr>
+      <w:proofErr w:type="spellStart"/>
       <w:r>
         <w:rPr>
           <w:sz w:val="28"/>
@@ -864,6 +935,7 @@
         </w:rPr>
         <w:t>Flutter</w:t>
       </w:r>
+      <w:proofErr w:type="spellEnd"/>
     </w:p>
     <w:p>
       <w:pPr>
@@ -904,8 +976,17 @@
           <w:sz w:val="28"/>
           <w:szCs w:val="28"/>
         </w:rPr>
-        <w:t>Visual Studio Code</w:t>
-      </w:r>
+        <w:t xml:space="preserve">Visual Studio </w:t>
+      </w:r>
+      <w:proofErr w:type="spellStart"/>
+      <w:r>
+        <w:rPr>
+          <w:sz w:val="28"/>
+          <w:szCs w:val="28"/>
+        </w:rPr>
+        <w:t>Code</w:t>
+      </w:r>
+      <w:proofErr w:type="spellEnd"/>
     </w:p>
     <w:p>
       <w:pPr>
@@ -953,7 +1034,23 @@
           <w:sz w:val="28"/>
           <w:szCs w:val="28"/>
         </w:rPr>
-        <w:t>Celulares Iphone Gama Media y Alta</w:t>
+        <w:t xml:space="preserve">Celulares </w:t>
+      </w:r>
+      <w:proofErr w:type="spellStart"/>
+      <w:r>
+        <w:rPr>
+          <w:sz w:val="28"/>
+          <w:szCs w:val="28"/>
+        </w:rPr>
+        <w:t>Iphone</w:t>
+      </w:r>
+      <w:proofErr w:type="spellEnd"/>
+      <w:r>
+        <w:rPr>
+          <w:sz w:val="28"/>
+          <w:szCs w:val="28"/>
+        </w:rPr>
+        <w:t xml:space="preserve"> Gama Media y Alta</w:t>
       </w:r>
     </w:p>
     <w:p>
@@ -995,8 +1092,17 @@
           <w:sz w:val="28"/>
           <w:szCs w:val="28"/>
         </w:rPr>
-        <w:t>Play Console</w:t>
-      </w:r>
+        <w:t xml:space="preserve">Play </w:t>
+      </w:r>
+      <w:proofErr w:type="spellStart"/>
+      <w:r>
+        <w:rPr>
+          <w:sz w:val="28"/>
+          <w:szCs w:val="28"/>
+        </w:rPr>
+        <w:t>Console</w:t>
+      </w:r>
+      <w:proofErr w:type="spellEnd"/>
     </w:p>
     <w:p>
       <w:pPr>
@@ -1011,6 +1117,7 @@
           <w:szCs w:val="28"/>
         </w:rPr>
       </w:pPr>
+      <w:proofErr w:type="spellStart"/>
       <w:r>
         <w:rPr>
           <w:sz w:val="28"/>
@@ -1018,6 +1125,7 @@
         </w:rPr>
         <w:t>Firebase</w:t>
       </w:r>
+      <w:proofErr w:type="spellEnd"/>
     </w:p>
     <w:p>
       <w:pPr>
@@ -1169,6 +1277,7 @@
           <w:szCs w:val="24"/>
         </w:rPr>
       </w:pPr>
+      <w:proofErr w:type="spellStart"/>
       <w:r>
         <w:rPr>
           <w:rFonts w:ascii="Calibri" w:eastAsia="Calibri" w:hAnsi="Calibri" w:cs="Calibri"/>
@@ -1177,6 +1286,7 @@
         </w:rPr>
         <w:t>Login</w:t>
       </w:r>
+      <w:proofErr w:type="spellEnd"/>
     </w:p>
     <w:p>
       <w:pPr>
@@ -1246,6 +1356,7 @@
           <w:szCs w:val="24"/>
         </w:rPr>
       </w:pPr>
+      <w:proofErr w:type="spellStart"/>
       <w:r>
         <w:rPr>
           <w:rFonts w:ascii="Calibri" w:eastAsia="Calibri" w:hAnsi="Calibri" w:cs="Calibri"/>
@@ -1261,7 +1372,16 @@
           <w:sz w:val="24"/>
           <w:szCs w:val="24"/>
         </w:rPr>
-        <w:t>eed de estados</w:t>
+        <w:t>eed</w:t>
+      </w:r>
+      <w:proofErr w:type="spellEnd"/>
+      <w:r>
+        <w:rPr>
+          <w:rFonts w:ascii="Calibri" w:eastAsia="Calibri" w:hAnsi="Calibri" w:cs="Calibri"/>
+          <w:sz w:val="24"/>
+          <w:szCs w:val="24"/>
+        </w:rPr>
+        <w:t xml:space="preserve"> de estados</w:t>
       </w:r>
     </w:p>
     <w:p>
@@ -1750,7 +1870,25 @@
           <w:sz w:val="24"/>
           <w:szCs w:val="24"/>
         </w:rPr>
-        <w:t xml:space="preserve"> Un video en donde se muestre el código del proyecto en Visual Studio Code. La duración máxima del video es de un minuto.</w:t>
+        <w:t xml:space="preserve"> Un video en donde se muestre el código del proyecto en Visual Studio </w:t>
+      </w:r>
+      <w:proofErr w:type="spellStart"/>
+      <w:r>
+        <w:rPr>
+          <w:rFonts w:ascii="Arial" w:eastAsia="Arial" w:hAnsi="Arial" w:cs="Arial"/>
+          <w:sz w:val="24"/>
+          <w:szCs w:val="24"/>
+        </w:rPr>
+        <w:t>Code</w:t>
+      </w:r>
+      <w:proofErr w:type="spellEnd"/>
+      <w:r>
+        <w:rPr>
+          <w:rFonts w:ascii="Arial" w:eastAsia="Arial" w:hAnsi="Arial" w:cs="Arial"/>
+          <w:sz w:val="24"/>
+          <w:szCs w:val="24"/>
+        </w:rPr>
+        <w:t>. La duración máxima del video es de un minuto.</w:t>
       </w:r>
     </w:p>
     <w:p>

</xml_diff>

<commit_message>
Cambios en el Archivo Word
</commit_message>
<xml_diff>
--- a/Proyecto Ciclo 4 Grupo 9.docx
+++ b/Proyecto Ciclo 4 Grupo 9.docx
@@ -6,27 +6,27 @@
       <w:pPr>
         <w:jc w:val="both"/>
         <w:rPr>
-          <w:rFonts w:ascii="Arial" w:eastAsia="Arial" w:hAnsi="Arial" w:cs="Arial"/>
-          <w:b/>
-          <w:sz w:val="32"/>
-          <w:szCs w:val="32"/>
-        </w:rPr>
-      </w:pPr>
-      <w:r>
-        <w:rPr>
-          <w:rFonts w:ascii="Arial" w:eastAsia="Arial" w:hAnsi="Arial" w:cs="Arial"/>
-          <w:b/>
-          <w:sz w:val="32"/>
-          <w:szCs w:val="32"/>
+          <w:rFonts w:eastAsia="Arial" w:cstheme="minorHAnsi"/>
+          <w:b/>
+          <w:sz w:val="28"/>
+          <w:szCs w:val="28"/>
+        </w:rPr>
+      </w:pPr>
+      <w:r>
+        <w:rPr>
+          <w:rFonts w:eastAsia="Arial" w:cstheme="minorHAnsi"/>
+          <w:b/>
+          <w:sz w:val="28"/>
+          <w:szCs w:val="28"/>
         </w:rPr>
         <w:t xml:space="preserve">Documentación Proyecto </w:t>
       </w:r>
       <w:r>
         <w:rPr>
-          <w:rFonts w:ascii="Arial" w:eastAsia="Arial" w:hAnsi="Arial" w:cs="Arial"/>
-          <w:b/>
-          <w:sz w:val="32"/>
-          <w:szCs w:val="32"/>
+          <w:rFonts w:eastAsia="Arial" w:cstheme="minorHAnsi"/>
+          <w:b/>
+          <w:sz w:val="28"/>
+          <w:szCs w:val="28"/>
         </w:rPr>
         <w:t>BLOCKCHAINPRISM</w:t>
       </w:r>
@@ -35,26 +35,26 @@
       <w:pPr>
         <w:jc w:val="both"/>
         <w:rPr>
-          <w:rFonts w:ascii="Arial" w:eastAsia="Arial" w:hAnsi="Arial" w:cs="Arial"/>
-          <w:sz w:val="24"/>
-          <w:szCs w:val="24"/>
-        </w:rPr>
-      </w:pPr>
-      <w:r>
-        <w:rPr>
-          <w:rFonts w:ascii="Arial" w:eastAsia="Arial" w:hAnsi="Arial" w:cs="Arial"/>
-          <w:b/>
-          <w:sz w:val="24"/>
-          <w:szCs w:val="24"/>
+          <w:rFonts w:eastAsia="Arial" w:cstheme="minorHAnsi"/>
+          <w:sz w:val="28"/>
+          <w:szCs w:val="28"/>
+        </w:rPr>
+      </w:pPr>
+      <w:r>
+        <w:rPr>
+          <w:rFonts w:eastAsia="Arial" w:cstheme="minorHAnsi"/>
+          <w:b/>
+          <w:sz w:val="28"/>
+          <w:szCs w:val="28"/>
         </w:rPr>
         <w:t xml:space="preserve">NRC: </w:t>
       </w:r>
       <w:r>
         <w:rPr>
-          <w:rFonts w:ascii="Arial" w:eastAsia="Arial" w:hAnsi="Arial" w:cs="Arial"/>
-          <w:b/>
-          <w:sz w:val="24"/>
-          <w:szCs w:val="24"/>
+          <w:rFonts w:eastAsia="Arial" w:cstheme="minorHAnsi"/>
+          <w:b/>
+          <w:sz w:val="28"/>
+          <w:szCs w:val="28"/>
         </w:rPr>
         <w:t>1265</w:t>
       </w:r>
@@ -63,25 +63,25 @@
       <w:pPr>
         <w:jc w:val="both"/>
         <w:rPr>
-          <w:rFonts w:ascii="Arial" w:eastAsia="Arial" w:hAnsi="Arial" w:cs="Arial"/>
-          <w:sz w:val="24"/>
-          <w:szCs w:val="24"/>
-        </w:rPr>
-      </w:pPr>
-      <w:r>
-        <w:rPr>
-          <w:rFonts w:ascii="Arial" w:eastAsia="Arial" w:hAnsi="Arial" w:cs="Arial"/>
-          <w:b/>
-          <w:sz w:val="24"/>
-          <w:szCs w:val="24"/>
+          <w:rFonts w:eastAsia="Arial" w:cstheme="minorHAnsi"/>
+          <w:sz w:val="28"/>
+          <w:szCs w:val="28"/>
+        </w:rPr>
+      </w:pPr>
+      <w:r>
+        <w:rPr>
+          <w:rFonts w:eastAsia="Arial" w:cstheme="minorHAnsi"/>
+          <w:b/>
+          <w:sz w:val="28"/>
+          <w:szCs w:val="28"/>
         </w:rPr>
         <w:t>Equipo No.</w:t>
       </w:r>
       <w:r>
         <w:rPr>
-          <w:rFonts w:ascii="Arial" w:eastAsia="Arial" w:hAnsi="Arial" w:cs="Arial"/>
-          <w:sz w:val="24"/>
-          <w:szCs w:val="24"/>
+          <w:rFonts w:eastAsia="Arial" w:cstheme="minorHAnsi"/>
+          <w:sz w:val="28"/>
+          <w:szCs w:val="28"/>
         </w:rPr>
         <w:t xml:space="preserve"> 09</w:t>
       </w:r>
@@ -90,18 +90,18 @@
       <w:pPr>
         <w:jc w:val="both"/>
         <w:rPr>
-          <w:rFonts w:ascii="Arial" w:eastAsia="Arial" w:hAnsi="Arial" w:cs="Arial"/>
-          <w:b/>
-          <w:sz w:val="24"/>
-          <w:szCs w:val="24"/>
-        </w:rPr>
-      </w:pPr>
-      <w:r>
-        <w:rPr>
-          <w:rFonts w:ascii="Arial" w:eastAsia="Arial" w:hAnsi="Arial" w:cs="Arial"/>
-          <w:b/>
-          <w:sz w:val="24"/>
-          <w:szCs w:val="24"/>
+          <w:rFonts w:eastAsia="Arial" w:cstheme="minorHAnsi"/>
+          <w:b/>
+          <w:sz w:val="28"/>
+          <w:szCs w:val="28"/>
+        </w:rPr>
+      </w:pPr>
+      <w:r>
+        <w:rPr>
+          <w:rFonts w:eastAsia="Arial" w:cstheme="minorHAnsi"/>
+          <w:b/>
+          <w:sz w:val="28"/>
+          <w:szCs w:val="28"/>
         </w:rPr>
         <w:t>Integrantes:</w:t>
       </w:r>
@@ -122,20 +122,20 @@
         <w:spacing w:after="0"/>
         <w:jc w:val="both"/>
         <w:rPr>
-          <w:rFonts w:ascii="Arial" w:eastAsia="Arial" w:hAnsi="Arial" w:cs="Arial"/>
+          <w:rFonts w:eastAsia="Arial" w:cstheme="minorHAnsi"/>
           <w:i/>
           <w:color w:val="000000"/>
-          <w:sz w:val="24"/>
-          <w:szCs w:val="24"/>
-        </w:rPr>
-      </w:pPr>
-      <w:r>
-        <w:rPr>
-          <w:rFonts w:ascii="Arial" w:eastAsia="Arial" w:hAnsi="Arial" w:cs="Arial"/>
+          <w:sz w:val="28"/>
+          <w:szCs w:val="28"/>
+        </w:rPr>
+      </w:pPr>
+      <w:r>
+        <w:rPr>
+          <w:rFonts w:eastAsia="Arial" w:cstheme="minorHAnsi"/>
           <w:i/>
           <w:color w:val="000000"/>
-          <w:sz w:val="24"/>
-          <w:szCs w:val="24"/>
+          <w:sz w:val="28"/>
+          <w:szCs w:val="28"/>
         </w:rPr>
         <w:t>Willy Laureano Corzo Lubo</w:t>
       </w:r>
@@ -153,54 +153,44 @@
         <w:ind w:left="360"/>
         <w:jc w:val="both"/>
         <w:rPr>
-          <w:sz w:val="28"/>
-          <w:szCs w:val="28"/>
-        </w:rPr>
-      </w:pPr>
-    </w:p>
-    <w:p>
-      <w:pPr>
-        <w:rPr>
-          <w:rFonts w:ascii="Arial" w:eastAsia="Arial" w:hAnsi="Arial" w:cs="Arial"/>
-          <w:b/>
-          <w:sz w:val="24"/>
-          <w:szCs w:val="24"/>
-        </w:rPr>
-      </w:pPr>
-      <w:proofErr w:type="gramStart"/>
-      <w:r>
-        <w:rPr>
-          <w:rFonts w:ascii="Arial" w:eastAsia="Arial" w:hAnsi="Arial" w:cs="Arial"/>
-          <w:b/>
-          <w:sz w:val="24"/>
-          <w:szCs w:val="24"/>
-        </w:rPr>
-        <w:t>Link</w:t>
-      </w:r>
-      <w:proofErr w:type="gramEnd"/>
-      <w:r>
-        <w:rPr>
-          <w:rFonts w:ascii="Arial" w:eastAsia="Arial" w:hAnsi="Arial" w:cs="Arial"/>
-          <w:b/>
-          <w:sz w:val="24"/>
-          <w:szCs w:val="24"/>
-        </w:rPr>
-        <w:t xml:space="preserve"> al repositorio de GitHub</w:t>
-      </w:r>
-    </w:p>
-    <w:p>
-      <w:pPr>
-        <w:rPr>
-          <w:rFonts w:ascii="Arial" w:eastAsia="Arial" w:hAnsi="Arial" w:cs="Arial"/>
-          <w:sz w:val="24"/>
-          <w:szCs w:val="24"/>
-        </w:rPr>
-      </w:pPr>
-      <w:r>
-        <w:rPr>
-          <w:rFonts w:ascii="Arial" w:eastAsia="Arial" w:hAnsi="Arial" w:cs="Arial"/>
-          <w:sz w:val="24"/>
-          <w:szCs w:val="24"/>
+          <w:rFonts w:cstheme="minorHAnsi"/>
+          <w:sz w:val="28"/>
+          <w:szCs w:val="28"/>
+        </w:rPr>
+      </w:pPr>
+    </w:p>
+    <w:p>
+      <w:pPr>
+        <w:rPr>
+          <w:rFonts w:eastAsia="Arial" w:cstheme="minorHAnsi"/>
+          <w:b/>
+          <w:sz w:val="28"/>
+          <w:szCs w:val="28"/>
+        </w:rPr>
+      </w:pPr>
+      <w:r>
+        <w:rPr>
+          <w:rFonts w:eastAsia="Arial" w:cstheme="minorHAnsi"/>
+          <w:b/>
+          <w:sz w:val="28"/>
+          <w:szCs w:val="28"/>
+        </w:rPr>
+        <w:t>Link al repositorio de GitHub</w:t>
+      </w:r>
+    </w:p>
+    <w:p>
+      <w:pPr>
+        <w:rPr>
+          <w:rFonts w:eastAsia="Arial" w:cstheme="minorHAnsi"/>
+          <w:sz w:val="28"/>
+          <w:szCs w:val="28"/>
+        </w:rPr>
+      </w:pPr>
+      <w:r>
+        <w:rPr>
+          <w:rFonts w:eastAsia="Arial" w:cstheme="minorHAnsi"/>
+          <w:sz w:val="28"/>
+          <w:szCs w:val="28"/>
         </w:rPr>
         <w:t>https://github.com/willyto3/Ciclo4-Proyecto.git</w:t>
       </w:r>
@@ -218,21 +208,24 @@
         <w:ind w:left="360"/>
         <w:jc w:val="both"/>
         <w:rPr>
-          <w:sz w:val="28"/>
-          <w:szCs w:val="28"/>
-        </w:rPr>
-      </w:pPr>
-    </w:p>
-    <w:p>
-      <w:pPr>
-        <w:jc w:val="both"/>
-        <w:rPr>
-          <w:sz w:val="28"/>
-          <w:szCs w:val="28"/>
-        </w:rPr>
-      </w:pPr>
-      <w:r>
-        <w:rPr>
+          <w:rFonts w:cstheme="minorHAnsi"/>
+          <w:sz w:val="28"/>
+          <w:szCs w:val="28"/>
+        </w:rPr>
+      </w:pPr>
+    </w:p>
+    <w:p>
+      <w:pPr>
+        <w:jc w:val="both"/>
+        <w:rPr>
+          <w:rFonts w:cstheme="minorHAnsi"/>
+          <w:sz w:val="28"/>
+          <w:szCs w:val="28"/>
+        </w:rPr>
+      </w:pPr>
+      <w:r>
+        <w:rPr>
+          <w:rFonts w:cstheme="minorHAnsi"/>
           <w:sz w:val="28"/>
           <w:szCs w:val="28"/>
         </w:rPr>
@@ -243,12 +236,14 @@
       <w:pPr>
         <w:jc w:val="both"/>
         <w:rPr>
-          <w:sz w:val="28"/>
-          <w:szCs w:val="28"/>
-        </w:rPr>
-      </w:pPr>
-      <w:r>
-        <w:rPr>
+          <w:rFonts w:cstheme="minorHAnsi"/>
+          <w:sz w:val="28"/>
+          <w:szCs w:val="28"/>
+        </w:rPr>
+      </w:pPr>
+      <w:r>
+        <w:rPr>
+          <w:rFonts w:cstheme="minorHAnsi"/>
           <w:sz w:val="28"/>
           <w:szCs w:val="28"/>
         </w:rPr>
@@ -264,12 +259,14 @@
         </w:numPr>
         <w:jc w:val="both"/>
         <w:rPr>
-          <w:sz w:val="28"/>
-          <w:szCs w:val="28"/>
-        </w:rPr>
-      </w:pPr>
-      <w:r>
-        <w:rPr>
+          <w:rFonts w:cstheme="minorHAnsi"/>
+          <w:sz w:val="28"/>
+          <w:szCs w:val="28"/>
+        </w:rPr>
+      </w:pPr>
+      <w:r>
+        <w:rPr>
+          <w:rFonts w:cstheme="minorHAnsi"/>
           <w:sz w:val="28"/>
           <w:szCs w:val="28"/>
         </w:rPr>
@@ -277,6 +274,7 @@
       </w:r>
       <w:r>
         <w:rPr>
+          <w:rFonts w:cstheme="minorHAnsi"/>
           <w:sz w:val="28"/>
           <w:szCs w:val="28"/>
         </w:rPr>
@@ -284,6 +282,7 @@
       </w:r>
       <w:r>
         <w:rPr>
+          <w:rFonts w:cstheme="minorHAnsi"/>
           <w:sz w:val="28"/>
           <w:szCs w:val="28"/>
         </w:rPr>
@@ -299,12 +298,14 @@
         </w:numPr>
         <w:jc w:val="both"/>
         <w:rPr>
-          <w:sz w:val="28"/>
-          <w:szCs w:val="28"/>
-        </w:rPr>
-      </w:pPr>
-      <w:r>
-        <w:rPr>
+          <w:rFonts w:cstheme="minorHAnsi"/>
+          <w:sz w:val="28"/>
+          <w:szCs w:val="28"/>
+        </w:rPr>
+      </w:pPr>
+      <w:r>
+        <w:rPr>
+          <w:rFonts w:cstheme="minorHAnsi"/>
           <w:sz w:val="28"/>
           <w:szCs w:val="28"/>
         </w:rPr>
@@ -320,12 +321,14 @@
         </w:numPr>
         <w:jc w:val="both"/>
         <w:rPr>
-          <w:sz w:val="28"/>
-          <w:szCs w:val="28"/>
-        </w:rPr>
-      </w:pPr>
-      <w:r>
-        <w:rPr>
+          <w:rFonts w:cstheme="minorHAnsi"/>
+          <w:sz w:val="28"/>
+          <w:szCs w:val="28"/>
+        </w:rPr>
+      </w:pPr>
+      <w:r>
+        <w:rPr>
+          <w:rFonts w:cstheme="minorHAnsi"/>
           <w:sz w:val="28"/>
           <w:szCs w:val="28"/>
         </w:rPr>
@@ -333,6 +336,7 @@
       </w:r>
       <w:r>
         <w:rPr>
+          <w:rFonts w:cstheme="minorHAnsi"/>
           <w:sz w:val="28"/>
           <w:szCs w:val="28"/>
         </w:rPr>
@@ -343,12 +347,14 @@
       <w:pPr>
         <w:jc w:val="both"/>
         <w:rPr>
-          <w:sz w:val="28"/>
-          <w:szCs w:val="28"/>
-        </w:rPr>
-      </w:pPr>
-      <w:r>
-        <w:rPr>
+          <w:rFonts w:cstheme="minorHAnsi"/>
+          <w:sz w:val="28"/>
+          <w:szCs w:val="28"/>
+        </w:rPr>
+      </w:pPr>
+      <w:r>
+        <w:rPr>
+          <w:rFonts w:cstheme="minorHAnsi"/>
           <w:sz w:val="28"/>
           <w:szCs w:val="28"/>
         </w:rPr>
@@ -356,6 +362,7 @@
       </w:r>
       <w:r>
         <w:rPr>
+          <w:rFonts w:cstheme="minorHAnsi"/>
           <w:sz w:val="28"/>
           <w:szCs w:val="28"/>
         </w:rPr>
@@ -363,6 +370,7 @@
       </w:r>
       <w:r>
         <w:rPr>
+          <w:rFonts w:cstheme="minorHAnsi"/>
           <w:sz w:val="28"/>
           <w:szCs w:val="28"/>
         </w:rPr>
@@ -370,6 +378,7 @@
       </w:r>
       <w:r>
         <w:rPr>
+          <w:rFonts w:cstheme="minorHAnsi"/>
           <w:sz w:val="28"/>
           <w:szCs w:val="28"/>
         </w:rPr>
@@ -377,6 +386,7 @@
       </w:r>
       <w:r>
         <w:rPr>
+          <w:rFonts w:cstheme="minorHAnsi"/>
           <w:sz w:val="28"/>
           <w:szCs w:val="28"/>
         </w:rPr>
@@ -384,6 +394,7 @@
       </w:r>
       <w:r>
         <w:rPr>
+          <w:rFonts w:cstheme="minorHAnsi"/>
           <w:sz w:val="28"/>
           <w:szCs w:val="28"/>
         </w:rPr>
@@ -394,17 +405,18 @@
       <w:pPr>
         <w:jc w:val="both"/>
         <w:rPr>
-          <w:sz w:val="28"/>
-          <w:szCs w:val="28"/>
-        </w:rPr>
-      </w:pPr>
-      <w:r>
-        <w:rPr>
-          <w:rFonts w:ascii="Arial" w:eastAsia="Arial" w:hAnsi="Arial" w:cs="Arial"/>
+          <w:rFonts w:cstheme="minorHAnsi"/>
+          <w:sz w:val="28"/>
+          <w:szCs w:val="28"/>
+        </w:rPr>
+      </w:pPr>
+      <w:r>
+        <w:rPr>
+          <w:rFonts w:eastAsia="Arial" w:cstheme="minorHAnsi"/>
           <w:b/>
           <w:noProof/>
-          <w:sz w:val="24"/>
-          <w:szCs w:val="24"/>
+          <w:sz w:val="28"/>
+          <w:szCs w:val="28"/>
         </w:rPr>
         <w:lastRenderedPageBreak/>
         <w:drawing>
@@ -448,12 +460,14 @@
       <w:pPr>
         <w:jc w:val="both"/>
         <w:rPr>
-          <w:sz w:val="28"/>
-          <w:szCs w:val="28"/>
-        </w:rPr>
-      </w:pPr>
-      <w:r>
-        <w:rPr>
+          <w:rFonts w:cstheme="minorHAnsi"/>
+          <w:sz w:val="28"/>
+          <w:szCs w:val="28"/>
+        </w:rPr>
+      </w:pPr>
+      <w:r>
+        <w:rPr>
+          <w:rFonts w:cstheme="minorHAnsi"/>
           <w:sz w:val="28"/>
           <w:szCs w:val="28"/>
         </w:rPr>
@@ -461,6 +475,7 @@
       </w:r>
       <w:r>
         <w:rPr>
+          <w:rFonts w:cstheme="minorHAnsi"/>
           <w:sz w:val="28"/>
           <w:szCs w:val="28"/>
         </w:rPr>
@@ -476,6 +491,7 @@
         </w:numPr>
         <w:jc w:val="both"/>
         <w:rPr>
+          <w:rFonts w:cstheme="minorHAnsi"/>
           <w:b/>
           <w:bCs/>
           <w:sz w:val="28"/>
@@ -484,6 +500,7 @@
       </w:pPr>
       <w:r>
         <w:rPr>
+          <w:rFonts w:cstheme="minorHAnsi"/>
           <w:b/>
           <w:bCs/>
           <w:sz w:val="28"/>
@@ -497,12 +514,14 @@
         <w:pStyle w:val="Prrafodelista"/>
         <w:jc w:val="both"/>
         <w:rPr>
-          <w:sz w:val="28"/>
-          <w:szCs w:val="28"/>
-        </w:rPr>
-      </w:pPr>
-      <w:r>
-        <w:rPr>
+          <w:rFonts w:cstheme="minorHAnsi"/>
+          <w:sz w:val="28"/>
+          <w:szCs w:val="28"/>
+        </w:rPr>
+      </w:pPr>
+      <w:r>
+        <w:rPr>
+          <w:rFonts w:cstheme="minorHAnsi"/>
           <w:sz w:val="28"/>
           <w:szCs w:val="28"/>
         </w:rPr>
@@ -514,12 +533,14 @@
         <w:pStyle w:val="Prrafodelista"/>
         <w:jc w:val="both"/>
         <w:rPr>
-          <w:sz w:val="28"/>
-          <w:szCs w:val="28"/>
-        </w:rPr>
-      </w:pPr>
-      <w:r>
-        <w:rPr>
+          <w:rFonts w:cstheme="minorHAnsi"/>
+          <w:sz w:val="28"/>
+          <w:szCs w:val="28"/>
+        </w:rPr>
+      </w:pPr>
+      <w:r>
+        <w:rPr>
+          <w:rFonts w:cstheme="minorHAnsi"/>
           <w:sz w:val="28"/>
           <w:szCs w:val="28"/>
         </w:rPr>
@@ -535,6 +556,7 @@
         </w:numPr>
         <w:jc w:val="both"/>
         <w:rPr>
+          <w:rFonts w:cstheme="minorHAnsi"/>
           <w:b/>
           <w:bCs/>
           <w:sz w:val="28"/>
@@ -543,36 +565,28 @@
       </w:pPr>
       <w:r>
         <w:rPr>
+          <w:rFonts w:cstheme="minorHAnsi"/>
           <w:b/>
           <w:bCs/>
           <w:sz w:val="28"/>
           <w:szCs w:val="28"/>
         </w:rPr>
-        <w:t xml:space="preserve">Scrum </w:t>
-      </w:r>
-      <w:proofErr w:type="gramStart"/>
-      <w:r>
-        <w:rPr>
-          <w:b/>
-          <w:bCs/>
-          <w:sz w:val="28"/>
-          <w:szCs w:val="28"/>
-        </w:rPr>
-        <w:t>Master</w:t>
-      </w:r>
-      <w:proofErr w:type="gramEnd"/>
-    </w:p>
-    <w:p>
-      <w:pPr>
-        <w:pStyle w:val="Prrafodelista"/>
-        <w:jc w:val="both"/>
-        <w:rPr>
-          <w:sz w:val="28"/>
-          <w:szCs w:val="28"/>
-        </w:rPr>
-      </w:pPr>
-      <w:r>
-        <w:rPr>
+        <w:t>Scrum Master</w:t>
+      </w:r>
+    </w:p>
+    <w:p>
+      <w:pPr>
+        <w:pStyle w:val="Prrafodelista"/>
+        <w:jc w:val="both"/>
+        <w:rPr>
+          <w:rFonts w:cstheme="minorHAnsi"/>
+          <w:sz w:val="28"/>
+          <w:szCs w:val="28"/>
+        </w:rPr>
+      </w:pPr>
+      <w:r>
+        <w:rPr>
+          <w:rFonts w:cstheme="minorHAnsi"/>
           <w:sz w:val="28"/>
           <w:szCs w:val="28"/>
         </w:rPr>
@@ -588,6 +602,7 @@
         </w:numPr>
         <w:jc w:val="both"/>
         <w:rPr>
+          <w:rFonts w:cstheme="minorHAnsi"/>
           <w:b/>
           <w:bCs/>
           <w:sz w:val="28"/>
@@ -596,6 +611,7 @@
       </w:pPr>
       <w:r>
         <w:rPr>
+          <w:rFonts w:cstheme="minorHAnsi"/>
           <w:b/>
           <w:bCs/>
           <w:sz w:val="28"/>
@@ -609,12 +625,14 @@
         <w:pStyle w:val="Prrafodelista"/>
         <w:jc w:val="both"/>
         <w:rPr>
-          <w:sz w:val="28"/>
-          <w:szCs w:val="28"/>
-        </w:rPr>
-      </w:pPr>
-      <w:r>
-        <w:rPr>
+          <w:rFonts w:cstheme="minorHAnsi"/>
+          <w:sz w:val="28"/>
+          <w:szCs w:val="28"/>
+        </w:rPr>
+      </w:pPr>
+      <w:r>
+        <w:rPr>
+          <w:rFonts w:cstheme="minorHAnsi"/>
           <w:sz w:val="28"/>
           <w:szCs w:val="28"/>
         </w:rPr>
@@ -630,6 +648,7 @@
         </w:numPr>
         <w:jc w:val="both"/>
         <w:rPr>
+          <w:rFonts w:cstheme="minorHAnsi"/>
           <w:b/>
           <w:bCs/>
           <w:sz w:val="28"/>
@@ -638,6 +657,7 @@
       </w:pPr>
       <w:r>
         <w:rPr>
+          <w:rFonts w:cstheme="minorHAnsi"/>
           <w:b/>
           <w:bCs/>
           <w:sz w:val="28"/>
@@ -651,12 +671,14 @@
         <w:pStyle w:val="Prrafodelista"/>
         <w:jc w:val="both"/>
         <w:rPr>
-          <w:sz w:val="28"/>
-          <w:szCs w:val="28"/>
-        </w:rPr>
-      </w:pPr>
-      <w:r>
-        <w:rPr>
+          <w:rFonts w:cstheme="minorHAnsi"/>
+          <w:sz w:val="28"/>
+          <w:szCs w:val="28"/>
+        </w:rPr>
+      </w:pPr>
+      <w:r>
+        <w:rPr>
+          <w:rFonts w:cstheme="minorHAnsi"/>
           <w:sz w:val="28"/>
           <w:szCs w:val="28"/>
         </w:rPr>
@@ -672,6 +694,7 @@
         </w:numPr>
         <w:jc w:val="both"/>
         <w:rPr>
+          <w:rFonts w:cstheme="minorHAnsi"/>
           <w:b/>
           <w:bCs/>
           <w:sz w:val="28"/>
@@ -680,6 +703,7 @@
       </w:pPr>
       <w:r>
         <w:rPr>
+          <w:rFonts w:cstheme="minorHAnsi"/>
           <w:b/>
           <w:bCs/>
           <w:sz w:val="28"/>
@@ -693,12 +717,14 @@
         <w:pStyle w:val="Prrafodelista"/>
         <w:jc w:val="both"/>
         <w:rPr>
-          <w:sz w:val="28"/>
-          <w:szCs w:val="28"/>
-        </w:rPr>
-      </w:pPr>
-      <w:r>
-        <w:rPr>
+          <w:rFonts w:cstheme="minorHAnsi"/>
+          <w:sz w:val="28"/>
+          <w:szCs w:val="28"/>
+        </w:rPr>
+      </w:pPr>
+      <w:r>
+        <w:rPr>
+          <w:rFonts w:cstheme="minorHAnsi"/>
           <w:sz w:val="28"/>
           <w:szCs w:val="28"/>
         </w:rPr>
@@ -706,6 +732,7 @@
       </w:r>
       <w:r>
         <w:rPr>
+          <w:rFonts w:cstheme="minorHAnsi"/>
           <w:sz w:val="28"/>
           <w:szCs w:val="28"/>
         </w:rPr>
@@ -713,6 +740,7 @@
       </w:r>
       <w:r>
         <w:rPr>
+          <w:rFonts w:cstheme="minorHAnsi"/>
           <w:sz w:val="28"/>
           <w:szCs w:val="28"/>
         </w:rPr>
@@ -728,6 +756,7 @@
         </w:numPr>
         <w:jc w:val="both"/>
         <w:rPr>
+          <w:rFonts w:cstheme="minorHAnsi"/>
           <w:b/>
           <w:bCs/>
           <w:sz w:val="28"/>
@@ -737,6 +766,7 @@
       <w:proofErr w:type="spellStart"/>
       <w:r>
         <w:rPr>
+          <w:rFonts w:cstheme="minorHAnsi"/>
           <w:b/>
           <w:bCs/>
           <w:sz w:val="28"/>
@@ -751,12 +781,14 @@
         <w:pStyle w:val="Prrafodelista"/>
         <w:jc w:val="both"/>
         <w:rPr>
-          <w:sz w:val="28"/>
-          <w:szCs w:val="28"/>
-        </w:rPr>
-      </w:pPr>
-      <w:r>
-        <w:rPr>
+          <w:rFonts w:cstheme="minorHAnsi"/>
+          <w:sz w:val="28"/>
+          <w:szCs w:val="28"/>
+        </w:rPr>
+      </w:pPr>
+      <w:r>
+        <w:rPr>
+          <w:rFonts w:cstheme="minorHAnsi"/>
           <w:sz w:val="28"/>
           <w:szCs w:val="28"/>
         </w:rPr>
@@ -768,43 +800,30 @@
         <w:pStyle w:val="Prrafodelista"/>
         <w:jc w:val="both"/>
         <w:rPr>
-          <w:sz w:val="28"/>
-          <w:szCs w:val="28"/>
-        </w:rPr>
-      </w:pPr>
-    </w:p>
-    <w:p>
-      <w:pPr>
-        <w:pStyle w:val="Prrafodelista"/>
-        <w:jc w:val="both"/>
-        <w:rPr>
-          <w:sz w:val="28"/>
-          <w:szCs w:val="28"/>
-        </w:rPr>
-      </w:pPr>
-      <w:r>
-        <w:rPr>
+          <w:rFonts w:cstheme="minorHAnsi"/>
+          <w:sz w:val="28"/>
+          <w:szCs w:val="28"/>
+        </w:rPr>
+      </w:pPr>
+    </w:p>
+    <w:p>
+      <w:pPr>
+        <w:pStyle w:val="Prrafodelista"/>
+        <w:jc w:val="both"/>
+        <w:rPr>
+          <w:rFonts w:cstheme="minorHAnsi"/>
+          <w:sz w:val="28"/>
+          <w:szCs w:val="28"/>
+        </w:rPr>
+      </w:pPr>
+      <w:r>
+        <w:rPr>
+          <w:rFonts w:cstheme="minorHAnsi"/>
           <w:sz w:val="28"/>
           <w:szCs w:val="28"/>
         </w:rPr>
         <w:lastRenderedPageBreak/>
-        <w:t xml:space="preserve">Para implementar nuestro proyecto vamos a utilizar los siguientes componentes para realizar el despliegue de nuestra </w:t>
-      </w:r>
-      <w:proofErr w:type="gramStart"/>
-      <w:r>
-        <w:rPr>
-          <w:sz w:val="28"/>
-          <w:szCs w:val="28"/>
-        </w:rPr>
-        <w:t>app</w:t>
-      </w:r>
-      <w:proofErr w:type="gramEnd"/>
-      <w:r>
-        <w:rPr>
-          <w:sz w:val="28"/>
-          <w:szCs w:val="28"/>
-        </w:rPr>
-        <w:t>.</w:t>
+        <w:t>Para implementar nuestro proyecto vamos a utilizar los siguientes componentes para realizar el despliegue de nuestra app.</w:t>
       </w:r>
     </w:p>
     <w:p>
@@ -816,12 +835,14 @@
         </w:numPr>
         <w:jc w:val="both"/>
         <w:rPr>
-          <w:sz w:val="28"/>
-          <w:szCs w:val="28"/>
-        </w:rPr>
-      </w:pPr>
-      <w:r>
-        <w:rPr>
+          <w:rFonts w:cstheme="minorHAnsi"/>
+          <w:sz w:val="28"/>
+          <w:szCs w:val="28"/>
+        </w:rPr>
+      </w:pPr>
+      <w:r>
+        <w:rPr>
+          <w:rFonts w:cstheme="minorHAnsi"/>
           <w:sz w:val="28"/>
           <w:szCs w:val="28"/>
         </w:rPr>
@@ -829,6 +850,7 @@
       </w:r>
       <w:r>
         <w:rPr>
+          <w:rFonts w:cstheme="minorHAnsi"/>
           <w:sz w:val="28"/>
           <w:szCs w:val="28"/>
         </w:rPr>
@@ -836,6 +858,7 @@
       </w:r>
       <w:r>
         <w:rPr>
+          <w:rFonts w:cstheme="minorHAnsi"/>
           <w:sz w:val="28"/>
           <w:szCs w:val="28"/>
         </w:rPr>
@@ -843,6 +866,7 @@
       </w:r>
       <w:r>
         <w:rPr>
+          <w:rFonts w:cstheme="minorHAnsi"/>
           <w:sz w:val="28"/>
           <w:szCs w:val="28"/>
         </w:rPr>
@@ -850,6 +874,7 @@
       </w:r>
       <w:r>
         <w:rPr>
+          <w:rFonts w:cstheme="minorHAnsi"/>
           <w:sz w:val="28"/>
           <w:szCs w:val="28"/>
         </w:rPr>
@@ -858,6 +883,7 @@
       <w:proofErr w:type="spellStart"/>
       <w:r>
         <w:rPr>
+          <w:rFonts w:cstheme="minorHAnsi"/>
           <w:sz w:val="28"/>
           <w:szCs w:val="28"/>
         </w:rPr>
@@ -866,6 +892,7 @@
       <w:proofErr w:type="spellEnd"/>
       <w:r>
         <w:rPr>
+          <w:rFonts w:cstheme="minorHAnsi"/>
           <w:sz w:val="28"/>
           <w:szCs w:val="28"/>
         </w:rPr>
@@ -873,6 +900,7 @@
       </w:r>
       <w:r>
         <w:rPr>
+          <w:rFonts w:cstheme="minorHAnsi"/>
           <w:sz w:val="28"/>
           <w:szCs w:val="28"/>
         </w:rPr>
@@ -880,6 +908,7 @@
       </w:r>
       <w:r>
         <w:rPr>
+          <w:rFonts w:cstheme="minorHAnsi"/>
           <w:sz w:val="28"/>
           <w:szCs w:val="28"/>
         </w:rPr>
@@ -887,6 +916,7 @@
       </w:r>
       <w:r>
         <w:rPr>
+          <w:rFonts w:cstheme="minorHAnsi"/>
           <w:sz w:val="28"/>
           <w:szCs w:val="28"/>
         </w:rPr>
@@ -902,12 +932,14 @@
         </w:numPr>
         <w:jc w:val="both"/>
         <w:rPr>
-          <w:sz w:val="28"/>
-          <w:szCs w:val="28"/>
-        </w:rPr>
-      </w:pPr>
-      <w:r>
-        <w:rPr>
+          <w:rFonts w:cstheme="minorHAnsi"/>
+          <w:sz w:val="28"/>
+          <w:szCs w:val="28"/>
+        </w:rPr>
+      </w:pPr>
+      <w:r>
+        <w:rPr>
+          <w:rFonts w:cstheme="minorHAnsi"/>
           <w:sz w:val="28"/>
           <w:szCs w:val="28"/>
         </w:rPr>
@@ -923,6 +955,7 @@
         </w:numPr>
         <w:jc w:val="both"/>
         <w:rPr>
+          <w:rFonts w:cstheme="minorHAnsi"/>
           <w:sz w:val="28"/>
           <w:szCs w:val="28"/>
         </w:rPr>
@@ -930,6 +963,7 @@
       <w:proofErr w:type="spellStart"/>
       <w:r>
         <w:rPr>
+          <w:rFonts w:cstheme="minorHAnsi"/>
           <w:sz w:val="28"/>
           <w:szCs w:val="28"/>
         </w:rPr>
@@ -946,12 +980,14 @@
         </w:numPr>
         <w:jc w:val="both"/>
         <w:rPr>
-          <w:sz w:val="28"/>
-          <w:szCs w:val="28"/>
-        </w:rPr>
-      </w:pPr>
-      <w:r>
-        <w:rPr>
+          <w:rFonts w:cstheme="minorHAnsi"/>
+          <w:sz w:val="28"/>
+          <w:szCs w:val="28"/>
+        </w:rPr>
+      </w:pPr>
+      <w:r>
+        <w:rPr>
+          <w:rFonts w:cstheme="minorHAnsi"/>
           <w:sz w:val="28"/>
           <w:szCs w:val="28"/>
         </w:rPr>
@@ -967,12 +1003,14 @@
         </w:numPr>
         <w:jc w:val="both"/>
         <w:rPr>
-          <w:sz w:val="28"/>
-          <w:szCs w:val="28"/>
-        </w:rPr>
-      </w:pPr>
-      <w:r>
-        <w:rPr>
+          <w:rFonts w:cstheme="minorHAnsi"/>
+          <w:sz w:val="28"/>
+          <w:szCs w:val="28"/>
+        </w:rPr>
+      </w:pPr>
+      <w:r>
+        <w:rPr>
+          <w:rFonts w:cstheme="minorHAnsi"/>
           <w:sz w:val="28"/>
           <w:szCs w:val="28"/>
         </w:rPr>
@@ -981,6 +1019,7 @@
       <w:proofErr w:type="spellStart"/>
       <w:r>
         <w:rPr>
+          <w:rFonts w:cstheme="minorHAnsi"/>
           <w:sz w:val="28"/>
           <w:szCs w:val="28"/>
         </w:rPr>
@@ -997,12 +1036,14 @@
         </w:numPr>
         <w:jc w:val="both"/>
         <w:rPr>
-          <w:sz w:val="28"/>
-          <w:szCs w:val="28"/>
-        </w:rPr>
-      </w:pPr>
-      <w:r>
-        <w:rPr>
+          <w:rFonts w:cstheme="minorHAnsi"/>
+          <w:sz w:val="28"/>
+          <w:szCs w:val="28"/>
+        </w:rPr>
+      </w:pPr>
+      <w:r>
+        <w:rPr>
+          <w:rFonts w:cstheme="minorHAnsi"/>
           <w:sz w:val="28"/>
           <w:szCs w:val="28"/>
         </w:rPr>
@@ -1010,6 +1051,7 @@
       </w:r>
       <w:r>
         <w:rPr>
+          <w:rFonts w:cstheme="minorHAnsi"/>
           <w:sz w:val="28"/>
           <w:szCs w:val="28"/>
         </w:rPr>
@@ -1025,12 +1067,14 @@
         </w:numPr>
         <w:jc w:val="both"/>
         <w:rPr>
-          <w:sz w:val="28"/>
-          <w:szCs w:val="28"/>
-        </w:rPr>
-      </w:pPr>
-      <w:r>
-        <w:rPr>
+          <w:rFonts w:cstheme="minorHAnsi"/>
+          <w:sz w:val="28"/>
+          <w:szCs w:val="28"/>
+        </w:rPr>
+      </w:pPr>
+      <w:r>
+        <w:rPr>
+          <w:rFonts w:cstheme="minorHAnsi"/>
           <w:sz w:val="28"/>
           <w:szCs w:val="28"/>
         </w:rPr>
@@ -1039,6 +1083,7 @@
       <w:proofErr w:type="spellStart"/>
       <w:r>
         <w:rPr>
+          <w:rFonts w:cstheme="minorHAnsi"/>
           <w:sz w:val="28"/>
           <w:szCs w:val="28"/>
         </w:rPr>
@@ -1047,6 +1092,7 @@
       <w:proofErr w:type="spellEnd"/>
       <w:r>
         <w:rPr>
+          <w:rFonts w:cstheme="minorHAnsi"/>
           <w:sz w:val="28"/>
           <w:szCs w:val="28"/>
         </w:rPr>
@@ -1062,12 +1108,14 @@
         </w:numPr>
         <w:jc w:val="both"/>
         <w:rPr>
-          <w:sz w:val="28"/>
-          <w:szCs w:val="28"/>
-        </w:rPr>
-      </w:pPr>
-      <w:r>
-        <w:rPr>
+          <w:rFonts w:cstheme="minorHAnsi"/>
+          <w:sz w:val="28"/>
+          <w:szCs w:val="28"/>
+        </w:rPr>
+      </w:pPr>
+      <w:r>
+        <w:rPr>
+          <w:rFonts w:cstheme="minorHAnsi"/>
           <w:sz w:val="28"/>
           <w:szCs w:val="28"/>
         </w:rPr>
@@ -1083,12 +1131,14 @@
         </w:numPr>
         <w:jc w:val="both"/>
         <w:rPr>
-          <w:sz w:val="28"/>
-          <w:szCs w:val="28"/>
-        </w:rPr>
-      </w:pPr>
-      <w:r>
-        <w:rPr>
+          <w:rFonts w:cstheme="minorHAnsi"/>
+          <w:sz w:val="28"/>
+          <w:szCs w:val="28"/>
+        </w:rPr>
+      </w:pPr>
+      <w:r>
+        <w:rPr>
+          <w:rFonts w:cstheme="minorHAnsi"/>
           <w:sz w:val="28"/>
           <w:szCs w:val="28"/>
         </w:rPr>
@@ -1097,6 +1147,7 @@
       <w:proofErr w:type="spellStart"/>
       <w:r>
         <w:rPr>
+          <w:rFonts w:cstheme="minorHAnsi"/>
           <w:sz w:val="28"/>
           <w:szCs w:val="28"/>
         </w:rPr>
@@ -1113,6 +1164,7 @@
         </w:numPr>
         <w:jc w:val="both"/>
         <w:rPr>
+          <w:rFonts w:cstheme="minorHAnsi"/>
           <w:sz w:val="28"/>
           <w:szCs w:val="28"/>
         </w:rPr>
@@ -1120,6 +1172,7 @@
       <w:proofErr w:type="spellStart"/>
       <w:r>
         <w:rPr>
+          <w:rFonts w:cstheme="minorHAnsi"/>
           <w:sz w:val="28"/>
           <w:szCs w:val="28"/>
         </w:rPr>
@@ -1136,12 +1189,14 @@
         </w:numPr>
         <w:jc w:val="both"/>
         <w:rPr>
-          <w:sz w:val="28"/>
-          <w:szCs w:val="28"/>
-        </w:rPr>
-      </w:pPr>
-      <w:r>
-        <w:rPr>
+          <w:rFonts w:cstheme="minorHAnsi"/>
+          <w:sz w:val="28"/>
+          <w:szCs w:val="28"/>
+        </w:rPr>
+      </w:pPr>
+      <w:r>
+        <w:rPr>
+          <w:rFonts w:cstheme="minorHAnsi"/>
           <w:sz w:val="28"/>
           <w:szCs w:val="28"/>
         </w:rPr>
@@ -1152,12 +1207,14 @@
       <w:pPr>
         <w:jc w:val="both"/>
         <w:rPr>
-          <w:sz w:val="28"/>
-          <w:szCs w:val="28"/>
-        </w:rPr>
-      </w:pPr>
-      <w:r>
-        <w:rPr>
+          <w:rFonts w:cstheme="minorHAnsi"/>
+          <w:sz w:val="28"/>
+          <w:szCs w:val="28"/>
+        </w:rPr>
+      </w:pPr>
+      <w:r>
+        <w:rPr>
+          <w:rFonts w:cstheme="minorHAnsi"/>
           <w:sz w:val="28"/>
           <w:szCs w:val="28"/>
         </w:rPr>
@@ -1173,12 +1230,14 @@
         </w:numPr>
         <w:jc w:val="both"/>
         <w:rPr>
-          <w:sz w:val="28"/>
-          <w:szCs w:val="28"/>
-        </w:rPr>
-      </w:pPr>
-      <w:r>
-        <w:rPr>
+          <w:rFonts w:cstheme="minorHAnsi"/>
+          <w:sz w:val="28"/>
+          <w:szCs w:val="28"/>
+        </w:rPr>
+      </w:pPr>
+      <w:r>
+        <w:rPr>
+          <w:rFonts w:cstheme="minorHAnsi"/>
           <w:sz w:val="28"/>
           <w:szCs w:val="28"/>
         </w:rPr>
@@ -1191,6 +1250,7 @@
         <w:ind w:left="0"/>
         <w:jc w:val="both"/>
         <w:rPr>
+          <w:rFonts w:cstheme="minorHAnsi"/>
           <w:sz w:val="28"/>
           <w:szCs w:val="28"/>
         </w:rPr>
@@ -1202,12 +1262,14 @@
         <w:ind w:left="0"/>
         <w:jc w:val="both"/>
         <w:rPr>
-          <w:sz w:val="28"/>
-          <w:szCs w:val="28"/>
-        </w:rPr>
-      </w:pPr>
-      <w:r>
-        <w:rPr>
+          <w:rFonts w:cstheme="minorHAnsi"/>
+          <w:sz w:val="28"/>
+          <w:szCs w:val="28"/>
+        </w:rPr>
+      </w:pPr>
+      <w:r>
+        <w:rPr>
+          <w:rFonts w:cstheme="minorHAnsi"/>
           <w:sz w:val="28"/>
           <w:szCs w:val="28"/>
         </w:rPr>
@@ -1220,12 +1282,14 @@
         <w:ind w:left="0"/>
         <w:jc w:val="both"/>
         <w:rPr>
-          <w:sz w:val="28"/>
-          <w:szCs w:val="28"/>
-        </w:rPr>
-      </w:pPr>
-      <w:r>
-        <w:rPr>
+          <w:rFonts w:cstheme="minorHAnsi"/>
+          <w:sz w:val="28"/>
+          <w:szCs w:val="28"/>
+        </w:rPr>
+      </w:pPr>
+      <w:r>
+        <w:rPr>
+          <w:rFonts w:cstheme="minorHAnsi"/>
           <w:sz w:val="28"/>
           <w:szCs w:val="28"/>
         </w:rPr>
@@ -1239,6 +1303,7 @@
         <w:ind w:left="0"/>
         <w:jc w:val="both"/>
         <w:rPr>
+          <w:rFonts w:cstheme="minorHAnsi"/>
           <w:sz w:val="28"/>
           <w:szCs w:val="28"/>
         </w:rPr>
@@ -1250,17 +1315,48 @@
         <w:ind w:left="0"/>
         <w:jc w:val="both"/>
         <w:rPr>
-          <w:sz w:val="28"/>
-          <w:szCs w:val="28"/>
-        </w:rPr>
-      </w:pPr>
-      <w:r>
-        <w:rPr>
+          <w:rFonts w:cstheme="minorHAnsi"/>
+          <w:sz w:val="28"/>
+          <w:szCs w:val="28"/>
+        </w:rPr>
+      </w:pPr>
+      <w:r>
+        <w:rPr>
+          <w:rFonts w:cstheme="minorHAnsi"/>
           <w:sz w:val="28"/>
           <w:szCs w:val="28"/>
         </w:rPr>
         <w:t>La primera actividad que vamos a realizar son los mockups de la aplicación.</w:t>
       </w:r>
+    </w:p>
+    <w:p>
+      <w:pPr>
+        <w:rPr>
+          <w:rFonts w:cstheme="minorHAnsi"/>
+          <w:sz w:val="28"/>
+          <w:szCs w:val="28"/>
+        </w:rPr>
+      </w:pPr>
+      <w:r>
+        <w:rPr>
+          <w:rFonts w:cstheme="minorHAnsi"/>
+          <w:sz w:val="28"/>
+          <w:szCs w:val="28"/>
+        </w:rPr>
+        <w:br w:type="page"/>
+      </w:r>
+    </w:p>
+    <w:p>
+      <w:pPr>
+        <w:pStyle w:val="Prrafodelista"/>
+        <w:ind w:left="0"/>
+        <w:jc w:val="both"/>
+        <w:rPr>
+          <w:rFonts w:cstheme="minorHAnsi"/>
+          <w:sz w:val="28"/>
+          <w:szCs w:val="28"/>
+        </w:rPr>
+      </w:pPr>
     </w:p>
     <w:p>
       <w:pPr>
@@ -1272,17 +1368,17 @@
         </w:numPr>
         <w:spacing w:after="0" w:line="276" w:lineRule="auto"/>
         <w:rPr>
-          <w:rFonts w:ascii="Calibri" w:eastAsia="Calibri" w:hAnsi="Calibri" w:cs="Calibri"/>
-          <w:sz w:val="24"/>
-          <w:szCs w:val="24"/>
+          <w:rFonts w:eastAsia="Calibri" w:cstheme="minorHAnsi"/>
+          <w:sz w:val="28"/>
+          <w:szCs w:val="28"/>
         </w:rPr>
       </w:pPr>
       <w:proofErr w:type="spellStart"/>
       <w:r>
         <w:rPr>
-          <w:rFonts w:ascii="Calibri" w:eastAsia="Calibri" w:hAnsi="Calibri" w:cs="Calibri"/>
-          <w:sz w:val="24"/>
-          <w:szCs w:val="24"/>
+          <w:rFonts w:eastAsia="Calibri" w:cstheme="minorHAnsi"/>
+          <w:sz w:val="28"/>
+          <w:szCs w:val="28"/>
         </w:rPr>
         <w:t>Login</w:t>
       </w:r>
@@ -1294,11 +1390,51 @@
         <w:widowControl w:val="0"/>
         <w:spacing w:after="0" w:line="276" w:lineRule="auto"/>
         <w:rPr>
-          <w:rFonts w:ascii="Calibri" w:eastAsia="Calibri" w:hAnsi="Calibri" w:cs="Calibri"/>
-          <w:sz w:val="24"/>
-          <w:szCs w:val="24"/>
-        </w:rPr>
-      </w:pPr>
+          <w:rFonts w:eastAsia="Calibri" w:cstheme="minorHAnsi"/>
+          <w:sz w:val="28"/>
+          <w:szCs w:val="28"/>
+        </w:rPr>
+      </w:pPr>
+      <w:r>
+        <w:rPr>
+          <w:noProof/>
+        </w:rPr>
+        <w:drawing>
+          <wp:inline distT="0" distB="0" distL="0" distR="0" wp14:anchorId="0079F648" wp14:editId="678FA3E0">
+            <wp:extent cx="1944621" cy="2813958"/>
+            <wp:effectExtent l="0" t="0" r="0" b="5715"/>
+            <wp:docPr id="1" name="Imagen 1"/>
+            <wp:cNvGraphicFramePr>
+              <a:graphicFrameLocks xmlns:a="http://schemas.openxmlformats.org/drawingml/2006/main" noChangeAspect="1"/>
+            </wp:cNvGraphicFramePr>
+            <a:graphic xmlns:a="http://schemas.openxmlformats.org/drawingml/2006/main">
+              <a:graphicData uri="http://schemas.openxmlformats.org/drawingml/2006/picture">
+                <pic:pic xmlns:pic="http://schemas.openxmlformats.org/drawingml/2006/picture">
+                  <pic:nvPicPr>
+                    <pic:cNvPr id="1" name=""/>
+                    <pic:cNvPicPr/>
+                  </pic:nvPicPr>
+                  <pic:blipFill>
+                    <a:blip r:embed="rId7"/>
+                    <a:stretch>
+                      <a:fillRect/>
+                    </a:stretch>
+                  </pic:blipFill>
+                  <pic:spPr>
+                    <a:xfrm>
+                      <a:off x="0" y="0"/>
+                      <a:ext cx="1952057" cy="2824718"/>
+                    </a:xfrm>
+                    <a:prstGeom prst="rect">
+                      <a:avLst/>
+                    </a:prstGeom>
+                  </pic:spPr>
+                </pic:pic>
+              </a:graphicData>
+            </a:graphic>
+          </wp:inline>
+        </w:drawing>
+      </w:r>
     </w:p>
     <w:p>
       <w:pPr>
@@ -1310,36 +1446,18 @@
         </w:numPr>
         <w:spacing w:after="0" w:line="276" w:lineRule="auto"/>
         <w:rPr>
-          <w:rFonts w:ascii="Calibri" w:eastAsia="Calibri" w:hAnsi="Calibri" w:cs="Calibri"/>
-          <w:sz w:val="24"/>
-          <w:szCs w:val="24"/>
-        </w:rPr>
-      </w:pPr>
-      <w:proofErr w:type="spellStart"/>
-      <w:r>
-        <w:rPr>
-          <w:rFonts w:ascii="Calibri" w:eastAsia="Calibri" w:hAnsi="Calibri" w:cs="Calibri"/>
-          <w:sz w:val="24"/>
-          <w:szCs w:val="24"/>
-        </w:rPr>
-        <w:t>F</w:t>
-      </w:r>
-      <w:r>
-        <w:rPr>
-          <w:rFonts w:ascii="Calibri" w:eastAsia="Calibri" w:hAnsi="Calibri" w:cs="Calibri"/>
-          <w:sz w:val="24"/>
-          <w:szCs w:val="24"/>
-        </w:rPr>
-        <w:t>eed</w:t>
-      </w:r>
-      <w:proofErr w:type="spellEnd"/>
-      <w:r>
-        <w:rPr>
-          <w:rFonts w:ascii="Calibri" w:eastAsia="Calibri" w:hAnsi="Calibri" w:cs="Calibri"/>
-          <w:sz w:val="24"/>
-          <w:szCs w:val="24"/>
-        </w:rPr>
-        <w:t xml:space="preserve"> de estados</w:t>
+          <w:rFonts w:eastAsia="Calibri" w:cstheme="minorHAnsi"/>
+          <w:sz w:val="28"/>
+          <w:szCs w:val="28"/>
+        </w:rPr>
+      </w:pPr>
+      <w:r>
+        <w:rPr>
+          <w:rFonts w:eastAsia="Calibri" w:cstheme="minorHAnsi"/>
+          <w:sz w:val="28"/>
+          <w:szCs w:val="28"/>
+        </w:rPr>
+        <w:t>Registro</w:t>
       </w:r>
     </w:p>
     <w:p>
@@ -1348,11 +1466,68 @@
         <w:widowControl w:val="0"/>
         <w:spacing w:after="0" w:line="276" w:lineRule="auto"/>
         <w:rPr>
-          <w:rFonts w:ascii="Calibri" w:eastAsia="Calibri" w:hAnsi="Calibri" w:cs="Calibri"/>
-          <w:sz w:val="24"/>
-          <w:szCs w:val="24"/>
-        </w:rPr>
-      </w:pPr>
+          <w:rFonts w:eastAsia="Calibri" w:cstheme="minorHAnsi"/>
+          <w:sz w:val="28"/>
+          <w:szCs w:val="28"/>
+        </w:rPr>
+      </w:pPr>
+      <w:r>
+        <w:rPr>
+          <w:noProof/>
+        </w:rPr>
+        <w:drawing>
+          <wp:inline distT="0" distB="0" distL="0" distR="0" wp14:anchorId="7141B649" wp14:editId="3C8035BB">
+            <wp:extent cx="1990807" cy="2884170"/>
+            <wp:effectExtent l="0" t="0" r="9525" b="0"/>
+            <wp:docPr id="5" name="Imagen 5"/>
+            <wp:cNvGraphicFramePr>
+              <a:graphicFrameLocks xmlns:a="http://schemas.openxmlformats.org/drawingml/2006/main" noChangeAspect="1"/>
+            </wp:cNvGraphicFramePr>
+            <a:graphic xmlns:a="http://schemas.openxmlformats.org/drawingml/2006/main">
+              <a:graphicData uri="http://schemas.openxmlformats.org/drawingml/2006/picture">
+                <pic:pic xmlns:pic="http://schemas.openxmlformats.org/drawingml/2006/picture">
+                  <pic:nvPicPr>
+                    <pic:cNvPr id="1" name=""/>
+                    <pic:cNvPicPr/>
+                  </pic:nvPicPr>
+                  <pic:blipFill>
+                    <a:blip r:embed="rId8"/>
+                    <a:stretch>
+                      <a:fillRect/>
+                    </a:stretch>
+                  </pic:blipFill>
+                  <pic:spPr>
+                    <a:xfrm>
+                      <a:off x="0" y="0"/>
+                      <a:ext cx="2009108" cy="2910683"/>
+                    </a:xfrm>
+                    <a:prstGeom prst="rect">
+                      <a:avLst/>
+                    </a:prstGeom>
+                  </pic:spPr>
+                </pic:pic>
+              </a:graphicData>
+            </a:graphic>
+          </wp:inline>
+        </w:drawing>
+      </w:r>
+    </w:p>
+    <w:p>
+      <w:pPr>
+        <w:rPr>
+          <w:rFonts w:eastAsia="Calibri" w:cstheme="minorHAnsi"/>
+          <w:sz w:val="28"/>
+          <w:szCs w:val="28"/>
+        </w:rPr>
+      </w:pPr>
+      <w:r>
+        <w:rPr>
+          <w:rFonts w:eastAsia="Calibri" w:cstheme="minorHAnsi"/>
+          <w:sz w:val="28"/>
+          <w:szCs w:val="28"/>
+        </w:rPr>
+        <w:br w:type="page"/>
+      </w:r>
     </w:p>
     <w:p>
       <w:pPr>
@@ -1364,38 +1539,482 @@
         </w:numPr>
         <w:spacing w:after="0" w:line="276" w:lineRule="auto"/>
         <w:rPr>
-          <w:rFonts w:ascii="Calibri" w:eastAsia="Calibri" w:hAnsi="Calibri" w:cs="Calibri"/>
-          <w:sz w:val="24"/>
-          <w:szCs w:val="24"/>
-        </w:rPr>
-      </w:pPr>
-      <w:r>
-        <w:rPr>
-          <w:rFonts w:ascii="Calibri" w:eastAsia="Calibri" w:hAnsi="Calibri" w:cs="Calibri"/>
-          <w:sz w:val="24"/>
-          <w:szCs w:val="24"/>
-        </w:rPr>
-        <w:t>C</w:t>
-      </w:r>
-      <w:r>
-        <w:rPr>
-          <w:rFonts w:ascii="Calibri" w:eastAsia="Calibri" w:hAnsi="Calibri" w:cs="Calibri"/>
-          <w:sz w:val="24"/>
-          <w:szCs w:val="24"/>
-        </w:rPr>
-        <w:t>hat con otro usuario</w:t>
-      </w:r>
-    </w:p>
-    <w:p>
-      <w:pPr>
-        <w:pStyle w:val="Prrafodelista"/>
-        <w:ind w:left="0"/>
-        <w:jc w:val="both"/>
-        <w:rPr>
-          <w:sz w:val="28"/>
-          <w:szCs w:val="28"/>
-        </w:rPr>
-      </w:pPr>
+          <w:rFonts w:eastAsia="Calibri" w:cstheme="minorHAnsi"/>
+          <w:sz w:val="28"/>
+          <w:szCs w:val="28"/>
+        </w:rPr>
+      </w:pPr>
+      <w:r>
+        <w:rPr>
+          <w:rFonts w:eastAsia="Calibri" w:cstheme="minorHAnsi"/>
+          <w:sz w:val="28"/>
+          <w:szCs w:val="28"/>
+        </w:rPr>
+        <w:lastRenderedPageBreak/>
+        <w:t>Página de Home</w:t>
+      </w:r>
+    </w:p>
+    <w:p>
+      <w:pPr>
+        <w:pStyle w:val="Prrafodelista"/>
+        <w:widowControl w:val="0"/>
+        <w:spacing w:after="0" w:line="276" w:lineRule="auto"/>
+        <w:rPr>
+          <w:rFonts w:eastAsia="Calibri" w:cstheme="minorHAnsi"/>
+          <w:sz w:val="28"/>
+          <w:szCs w:val="28"/>
+        </w:rPr>
+      </w:pPr>
+      <w:r>
+        <w:rPr>
+          <w:noProof/>
+        </w:rPr>
+        <w:drawing>
+          <wp:inline distT="0" distB="0" distL="0" distR="0" wp14:anchorId="7EB2D21E" wp14:editId="6BA1EA68">
+            <wp:extent cx="2241322" cy="3249386"/>
+            <wp:effectExtent l="0" t="0" r="6985" b="8255"/>
+            <wp:docPr id="7" name="Imagen 7"/>
+            <wp:cNvGraphicFramePr>
+              <a:graphicFrameLocks xmlns:a="http://schemas.openxmlformats.org/drawingml/2006/main" noChangeAspect="1"/>
+            </wp:cNvGraphicFramePr>
+            <a:graphic xmlns:a="http://schemas.openxmlformats.org/drawingml/2006/main">
+              <a:graphicData uri="http://schemas.openxmlformats.org/drawingml/2006/picture">
+                <pic:pic xmlns:pic="http://schemas.openxmlformats.org/drawingml/2006/picture">
+                  <pic:nvPicPr>
+                    <pic:cNvPr id="1" name=""/>
+                    <pic:cNvPicPr/>
+                  </pic:nvPicPr>
+                  <pic:blipFill>
+                    <a:blip r:embed="rId9"/>
+                    <a:stretch>
+                      <a:fillRect/>
+                    </a:stretch>
+                  </pic:blipFill>
+                  <pic:spPr>
+                    <a:xfrm>
+                      <a:off x="0" y="0"/>
+                      <a:ext cx="2245902" cy="3256026"/>
+                    </a:xfrm>
+                    <a:prstGeom prst="rect">
+                      <a:avLst/>
+                    </a:prstGeom>
+                  </pic:spPr>
+                </pic:pic>
+              </a:graphicData>
+            </a:graphic>
+          </wp:inline>
+        </w:drawing>
+      </w:r>
+    </w:p>
+    <w:p>
+      <w:pPr>
+        <w:pStyle w:val="Prrafodelista"/>
+        <w:widowControl w:val="0"/>
+        <w:spacing w:after="0" w:line="276" w:lineRule="auto"/>
+        <w:rPr>
+          <w:rFonts w:eastAsia="Calibri" w:cstheme="minorHAnsi"/>
+          <w:sz w:val="28"/>
+          <w:szCs w:val="28"/>
+        </w:rPr>
+      </w:pPr>
+    </w:p>
+    <w:p>
+      <w:pPr>
+        <w:pStyle w:val="Prrafodelista"/>
+        <w:widowControl w:val="0"/>
+        <w:numPr>
+          <w:ilvl w:val="0"/>
+          <w:numId w:val="1"/>
+        </w:numPr>
+        <w:spacing w:after="0" w:line="276" w:lineRule="auto"/>
+        <w:rPr>
+          <w:rFonts w:eastAsia="Calibri" w:cstheme="minorHAnsi"/>
+          <w:sz w:val="28"/>
+          <w:szCs w:val="28"/>
+        </w:rPr>
+      </w:pPr>
+      <w:r>
+        <w:rPr>
+          <w:rFonts w:eastAsia="Calibri" w:cstheme="minorHAnsi"/>
+          <w:sz w:val="28"/>
+          <w:szCs w:val="28"/>
+        </w:rPr>
+        <w:t>Página de Búsqueda</w:t>
+      </w:r>
+    </w:p>
+    <w:p>
+      <w:pPr>
+        <w:pStyle w:val="Prrafodelista"/>
+        <w:widowControl w:val="0"/>
+        <w:spacing w:after="0" w:line="276" w:lineRule="auto"/>
+        <w:rPr>
+          <w:rFonts w:eastAsia="Calibri" w:cstheme="minorHAnsi"/>
+          <w:sz w:val="28"/>
+          <w:szCs w:val="28"/>
+        </w:rPr>
+      </w:pPr>
+      <w:r>
+        <w:rPr>
+          <w:noProof/>
+        </w:rPr>
+        <w:drawing>
+          <wp:inline distT="0" distB="0" distL="0" distR="0" wp14:anchorId="26A64F3D" wp14:editId="7DBF7EB3">
+            <wp:extent cx="1772772" cy="2541815"/>
+            <wp:effectExtent l="0" t="0" r="0" b="0"/>
+            <wp:docPr id="8" name="Imagen 8"/>
+            <wp:cNvGraphicFramePr>
+              <a:graphicFrameLocks xmlns:a="http://schemas.openxmlformats.org/drawingml/2006/main" noChangeAspect="1"/>
+            </wp:cNvGraphicFramePr>
+            <a:graphic xmlns:a="http://schemas.openxmlformats.org/drawingml/2006/main">
+              <a:graphicData uri="http://schemas.openxmlformats.org/drawingml/2006/picture">
+                <pic:pic xmlns:pic="http://schemas.openxmlformats.org/drawingml/2006/picture">
+                  <pic:nvPicPr>
+                    <pic:cNvPr id="1" name=""/>
+                    <pic:cNvPicPr/>
+                  </pic:nvPicPr>
+                  <pic:blipFill>
+                    <a:blip r:embed="rId10"/>
+                    <a:stretch>
+                      <a:fillRect/>
+                    </a:stretch>
+                  </pic:blipFill>
+                  <pic:spPr>
+                    <a:xfrm>
+                      <a:off x="0" y="0"/>
+                      <a:ext cx="1777581" cy="2548711"/>
+                    </a:xfrm>
+                    <a:prstGeom prst="rect">
+                      <a:avLst/>
+                    </a:prstGeom>
+                  </pic:spPr>
+                </pic:pic>
+              </a:graphicData>
+            </a:graphic>
+          </wp:inline>
+        </w:drawing>
+      </w:r>
+    </w:p>
+    <w:p>
+      <w:pPr>
+        <w:rPr>
+          <w:rFonts w:eastAsia="Calibri" w:cstheme="minorHAnsi"/>
+          <w:sz w:val="28"/>
+          <w:szCs w:val="28"/>
+        </w:rPr>
+      </w:pPr>
+      <w:r>
+        <w:rPr>
+          <w:rFonts w:eastAsia="Calibri" w:cstheme="minorHAnsi"/>
+          <w:sz w:val="28"/>
+          <w:szCs w:val="28"/>
+        </w:rPr>
+        <w:br w:type="page"/>
+      </w:r>
+    </w:p>
+    <w:p>
+      <w:pPr>
+        <w:pStyle w:val="Prrafodelista"/>
+        <w:widowControl w:val="0"/>
+        <w:spacing w:after="0" w:line="276" w:lineRule="auto"/>
+        <w:rPr>
+          <w:rFonts w:eastAsia="Calibri" w:cstheme="minorHAnsi"/>
+          <w:sz w:val="28"/>
+          <w:szCs w:val="28"/>
+        </w:rPr>
+      </w:pPr>
+    </w:p>
+    <w:p>
+      <w:pPr>
+        <w:pStyle w:val="Prrafodelista"/>
+        <w:widowControl w:val="0"/>
+        <w:numPr>
+          <w:ilvl w:val="0"/>
+          <w:numId w:val="1"/>
+        </w:numPr>
+        <w:spacing w:after="0" w:line="276" w:lineRule="auto"/>
+        <w:rPr>
+          <w:rFonts w:eastAsia="Calibri" w:cstheme="minorHAnsi"/>
+          <w:sz w:val="28"/>
+          <w:szCs w:val="28"/>
+        </w:rPr>
+      </w:pPr>
+      <w:r>
+        <w:rPr>
+          <w:rFonts w:eastAsia="Calibri" w:cstheme="minorHAnsi"/>
+          <w:sz w:val="28"/>
+          <w:szCs w:val="28"/>
+        </w:rPr>
+        <w:t xml:space="preserve">Página de </w:t>
+      </w:r>
+      <w:r>
+        <w:rPr>
+          <w:rFonts w:eastAsia="Calibri" w:cstheme="minorHAnsi"/>
+          <w:sz w:val="28"/>
+          <w:szCs w:val="28"/>
+        </w:rPr>
+        <w:t>Cámara</w:t>
+      </w:r>
+    </w:p>
+    <w:p>
+      <w:pPr>
+        <w:pStyle w:val="Prrafodelista"/>
+        <w:widowControl w:val="0"/>
+        <w:numPr>
+          <w:ilvl w:val="0"/>
+          <w:numId w:val="1"/>
+        </w:numPr>
+        <w:spacing w:after="0" w:line="276" w:lineRule="auto"/>
+        <w:rPr>
+          <w:rFonts w:eastAsia="Calibri" w:cstheme="minorHAnsi"/>
+          <w:sz w:val="28"/>
+          <w:szCs w:val="28"/>
+        </w:rPr>
+      </w:pPr>
+      <w:r>
+        <w:rPr>
+          <w:noProof/>
+        </w:rPr>
+        <w:drawing>
+          <wp:inline distT="0" distB="0" distL="0" distR="0" wp14:anchorId="36B53590" wp14:editId="4BFA5224">
+            <wp:extent cx="2051957" cy="2949775"/>
+            <wp:effectExtent l="0" t="0" r="5715" b="3175"/>
+            <wp:docPr id="9" name="Imagen 9"/>
+            <wp:cNvGraphicFramePr>
+              <a:graphicFrameLocks xmlns:a="http://schemas.openxmlformats.org/drawingml/2006/main" noChangeAspect="1"/>
+            </wp:cNvGraphicFramePr>
+            <a:graphic xmlns:a="http://schemas.openxmlformats.org/drawingml/2006/main">
+              <a:graphicData uri="http://schemas.openxmlformats.org/drawingml/2006/picture">
+                <pic:pic xmlns:pic="http://schemas.openxmlformats.org/drawingml/2006/picture">
+                  <pic:nvPicPr>
+                    <pic:cNvPr id="1" name=""/>
+                    <pic:cNvPicPr/>
+                  </pic:nvPicPr>
+                  <pic:blipFill>
+                    <a:blip r:embed="rId11"/>
+                    <a:stretch>
+                      <a:fillRect/>
+                    </a:stretch>
+                  </pic:blipFill>
+                  <pic:spPr>
+                    <a:xfrm>
+                      <a:off x="0" y="0"/>
+                      <a:ext cx="2058658" cy="2959408"/>
+                    </a:xfrm>
+                    <a:prstGeom prst="rect">
+                      <a:avLst/>
+                    </a:prstGeom>
+                  </pic:spPr>
+                </pic:pic>
+              </a:graphicData>
+            </a:graphic>
+          </wp:inline>
+        </w:drawing>
+      </w:r>
+    </w:p>
+    <w:p>
+      <w:pPr>
+        <w:pStyle w:val="Prrafodelista"/>
+        <w:widowControl w:val="0"/>
+        <w:numPr>
+          <w:ilvl w:val="0"/>
+          <w:numId w:val="1"/>
+        </w:numPr>
+        <w:spacing w:after="0" w:line="276" w:lineRule="auto"/>
+        <w:rPr>
+          <w:rFonts w:eastAsia="Calibri" w:cstheme="minorHAnsi"/>
+          <w:sz w:val="28"/>
+          <w:szCs w:val="28"/>
+        </w:rPr>
+      </w:pPr>
+      <w:r>
+        <w:rPr>
+          <w:rFonts w:eastAsia="Calibri" w:cstheme="minorHAnsi"/>
+          <w:sz w:val="28"/>
+          <w:szCs w:val="28"/>
+        </w:rPr>
+        <w:t>Página de Tienda</w:t>
+      </w:r>
+    </w:p>
+    <w:p>
+      <w:pPr>
+        <w:pStyle w:val="Prrafodelista"/>
+        <w:widowControl w:val="0"/>
+        <w:spacing w:after="0" w:line="276" w:lineRule="auto"/>
+        <w:rPr>
+          <w:rFonts w:eastAsia="Calibri" w:cstheme="minorHAnsi"/>
+          <w:sz w:val="28"/>
+          <w:szCs w:val="28"/>
+        </w:rPr>
+      </w:pPr>
+      <w:r>
+        <w:rPr>
+          <w:noProof/>
+        </w:rPr>
+        <w:drawing>
+          <wp:inline distT="0" distB="0" distL="0" distR="0" wp14:anchorId="49F173A8" wp14:editId="4544BA52">
+            <wp:extent cx="2280169" cy="3265714"/>
+            <wp:effectExtent l="0" t="0" r="6350" b="0"/>
+            <wp:docPr id="10" name="Imagen 10"/>
+            <wp:cNvGraphicFramePr>
+              <a:graphicFrameLocks xmlns:a="http://schemas.openxmlformats.org/drawingml/2006/main" noChangeAspect="1"/>
+            </wp:cNvGraphicFramePr>
+            <a:graphic xmlns:a="http://schemas.openxmlformats.org/drawingml/2006/main">
+              <a:graphicData uri="http://schemas.openxmlformats.org/drawingml/2006/picture">
+                <pic:pic xmlns:pic="http://schemas.openxmlformats.org/drawingml/2006/picture">
+                  <pic:nvPicPr>
+                    <pic:cNvPr id="1" name=""/>
+                    <pic:cNvPicPr/>
+                  </pic:nvPicPr>
+                  <pic:blipFill>
+                    <a:blip r:embed="rId12"/>
+                    <a:stretch>
+                      <a:fillRect/>
+                    </a:stretch>
+                  </pic:blipFill>
+                  <pic:spPr>
+                    <a:xfrm>
+                      <a:off x="0" y="0"/>
+                      <a:ext cx="2289526" cy="3279116"/>
+                    </a:xfrm>
+                    <a:prstGeom prst="rect">
+                      <a:avLst/>
+                    </a:prstGeom>
+                  </pic:spPr>
+                </pic:pic>
+              </a:graphicData>
+            </a:graphic>
+          </wp:inline>
+        </w:drawing>
+      </w:r>
+    </w:p>
+    <w:p>
+      <w:pPr>
+        <w:rPr>
+          <w:rFonts w:eastAsia="Calibri" w:cstheme="minorHAnsi"/>
+          <w:sz w:val="28"/>
+          <w:szCs w:val="28"/>
+        </w:rPr>
+      </w:pPr>
+      <w:r>
+        <w:rPr>
+          <w:rFonts w:eastAsia="Calibri" w:cstheme="minorHAnsi"/>
+          <w:sz w:val="28"/>
+          <w:szCs w:val="28"/>
+        </w:rPr>
+        <w:br w:type="page"/>
+      </w:r>
+    </w:p>
+    <w:p>
+      <w:pPr>
+        <w:pStyle w:val="Prrafodelista"/>
+        <w:widowControl w:val="0"/>
+        <w:spacing w:after="0" w:line="276" w:lineRule="auto"/>
+        <w:rPr>
+          <w:rFonts w:eastAsia="Calibri" w:cstheme="minorHAnsi"/>
+          <w:sz w:val="28"/>
+          <w:szCs w:val="28"/>
+        </w:rPr>
+      </w:pPr>
+    </w:p>
+    <w:p>
+      <w:pPr>
+        <w:pStyle w:val="Prrafodelista"/>
+        <w:widowControl w:val="0"/>
+        <w:numPr>
+          <w:ilvl w:val="0"/>
+          <w:numId w:val="1"/>
+        </w:numPr>
+        <w:spacing w:after="0" w:line="276" w:lineRule="auto"/>
+        <w:rPr>
+          <w:rFonts w:eastAsia="Calibri" w:cstheme="minorHAnsi"/>
+          <w:sz w:val="28"/>
+          <w:szCs w:val="28"/>
+        </w:rPr>
+      </w:pPr>
+      <w:r>
+        <w:rPr>
+          <w:rFonts w:eastAsia="Calibri" w:cstheme="minorHAnsi"/>
+          <w:sz w:val="28"/>
+          <w:szCs w:val="28"/>
+        </w:rPr>
+        <w:t>Página de Perfil</w:t>
+      </w:r>
+    </w:p>
+    <w:p>
+      <w:pPr>
+        <w:pStyle w:val="Prrafodelista"/>
+        <w:widowControl w:val="0"/>
+        <w:spacing w:after="0" w:line="276" w:lineRule="auto"/>
+        <w:rPr>
+          <w:rFonts w:eastAsia="Calibri" w:cstheme="minorHAnsi"/>
+          <w:sz w:val="28"/>
+          <w:szCs w:val="28"/>
+        </w:rPr>
+      </w:pPr>
+      <w:r>
+        <w:rPr>
+          <w:noProof/>
+        </w:rPr>
+        <w:drawing>
+          <wp:inline distT="0" distB="0" distL="0" distR="0" wp14:anchorId="53E64DC4" wp14:editId="5F11CFDF">
+            <wp:extent cx="2598663" cy="3695700"/>
+            <wp:effectExtent l="0" t="0" r="0" b="0"/>
+            <wp:docPr id="11" name="Imagen 11"/>
+            <wp:cNvGraphicFramePr>
+              <a:graphicFrameLocks xmlns:a="http://schemas.openxmlformats.org/drawingml/2006/main" noChangeAspect="1"/>
+            </wp:cNvGraphicFramePr>
+            <a:graphic xmlns:a="http://schemas.openxmlformats.org/drawingml/2006/main">
+              <a:graphicData uri="http://schemas.openxmlformats.org/drawingml/2006/picture">
+                <pic:pic xmlns:pic="http://schemas.openxmlformats.org/drawingml/2006/picture">
+                  <pic:nvPicPr>
+                    <pic:cNvPr id="1" name=""/>
+                    <pic:cNvPicPr/>
+                  </pic:nvPicPr>
+                  <pic:blipFill>
+                    <a:blip r:embed="rId13"/>
+                    <a:stretch>
+                      <a:fillRect/>
+                    </a:stretch>
+                  </pic:blipFill>
+                  <pic:spPr>
+                    <a:xfrm>
+                      <a:off x="0" y="0"/>
+                      <a:ext cx="2605561" cy="3705510"/>
+                    </a:xfrm>
+                    <a:prstGeom prst="rect">
+                      <a:avLst/>
+                    </a:prstGeom>
+                  </pic:spPr>
+                </pic:pic>
+              </a:graphicData>
+            </a:graphic>
+          </wp:inline>
+        </w:drawing>
+      </w:r>
+    </w:p>
+    <w:p>
+      <w:pPr>
+        <w:pStyle w:val="Prrafodelista"/>
+        <w:widowControl w:val="0"/>
+        <w:numPr>
+          <w:ilvl w:val="0"/>
+          <w:numId w:val="1"/>
+        </w:numPr>
+        <w:spacing w:after="0" w:line="276" w:lineRule="auto"/>
+        <w:rPr>
+          <w:rFonts w:eastAsia="Calibri" w:cstheme="minorHAnsi"/>
+          <w:sz w:val="28"/>
+          <w:szCs w:val="28"/>
+        </w:rPr>
+      </w:pPr>
+      <w:r>
+        <w:rPr>
+          <w:rFonts w:eastAsia="Calibri" w:cstheme="minorHAnsi"/>
+          <w:sz w:val="28"/>
+          <w:szCs w:val="28"/>
+        </w:rPr>
+        <w:t>Página de Chat</w:t>
+      </w:r>
     </w:p>
     <w:p>
       <w:pPr>
@@ -1409,12 +2028,61 @@
         <w:spacing w:after="0"/>
         <w:jc w:val="both"/>
         <w:rPr>
-          <w:rFonts w:ascii="Arial" w:eastAsia="Arial" w:hAnsi="Arial" w:cs="Arial"/>
-          <w:b/>
-          <w:sz w:val="24"/>
-          <w:szCs w:val="24"/>
-        </w:rPr>
-      </w:pPr>
+          <w:rFonts w:eastAsia="Arial" w:cstheme="minorHAnsi"/>
+          <w:b/>
+          <w:sz w:val="28"/>
+          <w:szCs w:val="28"/>
+        </w:rPr>
+      </w:pPr>
+    </w:p>
+    <w:p>
+      <w:pPr>
+        <w:pBdr>
+          <w:top w:val="nil"/>
+          <w:left w:val="nil"/>
+          <w:bottom w:val="nil"/>
+          <w:right w:val="nil"/>
+          <w:between w:val="nil"/>
+        </w:pBdr>
+        <w:jc w:val="both"/>
+        <w:rPr>
+          <w:rFonts w:eastAsia="Arial" w:cstheme="minorHAnsi"/>
+          <w:sz w:val="28"/>
+          <w:szCs w:val="28"/>
+        </w:rPr>
+      </w:pPr>
+      <w:r>
+        <w:rPr>
+          <w:rFonts w:eastAsia="Arial" w:cstheme="minorHAnsi"/>
+          <w:sz w:val="28"/>
+          <w:szCs w:val="28"/>
+        </w:rPr>
+        <w:t xml:space="preserve">Ya contamos con las vistas de navegación, vamos a mostrar nuestra </w:t>
+      </w:r>
+      <w:r>
+        <w:rPr>
+          <w:rFonts w:eastAsia="Arial" w:cstheme="minorHAnsi"/>
+          <w:sz w:val="28"/>
+          <w:szCs w:val="28"/>
+        </w:rPr>
+        <w:t xml:space="preserve">propuesta de diseño, la navegación y la justificación de las decisiones que llevaron a la misma. </w:t>
+      </w:r>
+      <w:r>
+        <w:rPr>
+          <w:rFonts w:eastAsia="Arial" w:cstheme="minorHAnsi"/>
+          <w:sz w:val="28"/>
+          <w:szCs w:val="28"/>
+        </w:rPr>
+        <w:t>Utilizando un video</w:t>
+      </w:r>
+      <w:r>
+        <w:rPr>
+          <w:rFonts w:eastAsia="Arial" w:cstheme="minorHAnsi"/>
+          <w:sz w:val="28"/>
+          <w:szCs w:val="28"/>
+        </w:rPr>
+        <w:t xml:space="preserve">. </w:t>
+      </w:r>
     </w:p>
     <w:p>
       <w:pPr>
@@ -1428,20 +2096,20 @@
         <w:spacing w:after="0"/>
         <w:jc w:val="both"/>
         <w:rPr>
-          <w:rFonts w:ascii="Arial" w:eastAsia="Arial" w:hAnsi="Arial" w:cs="Arial"/>
-          <w:b/>
-          <w:sz w:val="24"/>
-          <w:szCs w:val="24"/>
-        </w:rPr>
-      </w:pPr>
-      <w:r>
-        <w:rPr>
-          <w:rFonts w:ascii="Arial" w:eastAsia="Arial" w:hAnsi="Arial" w:cs="Arial"/>
-          <w:b/>
-          <w:sz w:val="24"/>
-          <w:szCs w:val="24"/>
-        </w:rPr>
-        <w:t xml:space="preserve">Video de la propuesta final de alta resolución </w:t>
+          <w:rFonts w:eastAsia="Arial" w:cstheme="minorHAnsi"/>
+          <w:b/>
+          <w:sz w:val="28"/>
+          <w:szCs w:val="28"/>
+        </w:rPr>
+      </w:pPr>
+      <w:r>
+        <w:rPr>
+          <w:rFonts w:eastAsia="Arial" w:cstheme="minorHAnsi"/>
+          <w:b/>
+          <w:sz w:val="28"/>
+          <w:szCs w:val="28"/>
+        </w:rPr>
+        <w:t>https://www.loom.com/share/0eafc1629d81450ea74e130ec3143ce6</w:t>
       </w:r>
     </w:p>
     <w:p>
@@ -1456,19 +2124,15 @@
         <w:spacing w:after="0"/>
         <w:jc w:val="both"/>
         <w:rPr>
-          <w:rFonts w:ascii="Arial" w:eastAsia="Arial" w:hAnsi="Arial" w:cs="Arial"/>
-          <w:b/>
-          <w:sz w:val="24"/>
-          <w:szCs w:val="24"/>
-        </w:rPr>
-      </w:pPr>
-    </w:p>
-    <w:p>
-      <w:pPr>
-        <w:numPr>
-          <w:ilvl w:val="0"/>
-          <w:numId w:val="5"/>
-        </w:numPr>
+          <w:rFonts w:eastAsia="Arial" w:cstheme="minorHAnsi"/>
+          <w:b/>
+          <w:sz w:val="28"/>
+          <w:szCs w:val="28"/>
+        </w:rPr>
+      </w:pPr>
+    </w:p>
+    <w:p>
+      <w:pPr>
         <w:pBdr>
           <w:top w:val="nil"/>
           <w:left w:val="nil"/>
@@ -1478,244 +2142,325 @@
         </w:pBdr>
         <w:jc w:val="both"/>
         <w:rPr>
-          <w:rFonts w:ascii="Arial" w:eastAsia="Arial" w:hAnsi="Arial" w:cs="Arial"/>
-          <w:sz w:val="24"/>
-          <w:szCs w:val="24"/>
-        </w:rPr>
-      </w:pPr>
-      <w:r>
-        <w:rPr>
-          <w:rFonts w:ascii="Arial" w:eastAsia="Arial" w:hAnsi="Arial" w:cs="Arial"/>
-          <w:b/>
-          <w:sz w:val="24"/>
-          <w:szCs w:val="24"/>
-        </w:rPr>
-        <w:lastRenderedPageBreak/>
-        <w:t>Descripción:</w:t>
-      </w:r>
-      <w:r>
-        <w:rPr>
-          <w:rFonts w:ascii="Arial" w:eastAsia="Arial" w:hAnsi="Arial" w:cs="Arial"/>
-          <w:sz w:val="24"/>
-          <w:szCs w:val="24"/>
-        </w:rPr>
-        <w:t xml:space="preserve"> Un video en donde se muestre la propuesta de diseño, la navegación y la justificación de las decisiones que llevaron a la misma. La duración máxima del video es de dos minutos. </w:t>
-      </w:r>
-    </w:p>
-    <w:p>
-      <w:pPr>
-        <w:pBdr>
-          <w:top w:val="nil"/>
-          <w:left w:val="nil"/>
-          <w:bottom w:val="nil"/>
-          <w:right w:val="nil"/>
-          <w:between w:val="nil"/>
-        </w:pBdr>
-        <w:spacing w:after="0"/>
-        <w:jc w:val="both"/>
-        <w:rPr>
-          <w:rFonts w:ascii="Arial" w:eastAsia="Arial" w:hAnsi="Arial" w:cs="Arial"/>
-          <w:b/>
-          <w:sz w:val="24"/>
-          <w:szCs w:val="24"/>
-        </w:rPr>
-      </w:pPr>
-    </w:p>
-    <w:p>
-      <w:pPr>
-        <w:pBdr>
-          <w:top w:val="nil"/>
-          <w:left w:val="nil"/>
-          <w:bottom w:val="nil"/>
-          <w:right w:val="nil"/>
-          <w:between w:val="nil"/>
-        </w:pBdr>
-        <w:spacing w:after="0"/>
-        <w:jc w:val="both"/>
-        <w:rPr>
-          <w:rFonts w:ascii="Arial" w:eastAsia="Arial" w:hAnsi="Arial" w:cs="Arial"/>
-          <w:sz w:val="24"/>
-          <w:szCs w:val="24"/>
-        </w:rPr>
-      </w:pPr>
-    </w:p>
-    <w:p>
-      <w:pPr>
-        <w:pBdr>
-          <w:top w:val="nil"/>
-          <w:left w:val="nil"/>
-          <w:bottom w:val="nil"/>
-          <w:right w:val="nil"/>
-          <w:between w:val="nil"/>
-        </w:pBdr>
-        <w:spacing w:after="0"/>
-        <w:jc w:val="both"/>
-        <w:rPr>
-          <w:rFonts w:ascii="Arial" w:eastAsia="Arial" w:hAnsi="Arial" w:cs="Arial"/>
-          <w:b/>
-          <w:sz w:val="24"/>
-          <w:szCs w:val="24"/>
-        </w:rPr>
-      </w:pPr>
-    </w:p>
-    <w:p>
-      <w:pPr>
-        <w:pBdr>
-          <w:top w:val="nil"/>
-          <w:left w:val="nil"/>
-          <w:bottom w:val="nil"/>
-          <w:right w:val="nil"/>
-          <w:between w:val="nil"/>
-        </w:pBdr>
-        <w:spacing w:after="0"/>
-        <w:jc w:val="both"/>
-        <w:rPr>
-          <w:rFonts w:ascii="Arial" w:eastAsia="Arial" w:hAnsi="Arial" w:cs="Arial"/>
-          <w:b/>
-          <w:sz w:val="24"/>
-          <w:szCs w:val="24"/>
-        </w:rPr>
-      </w:pPr>
-    </w:p>
-    <w:p>
-      <w:pPr>
-        <w:pBdr>
-          <w:top w:val="nil"/>
-          <w:left w:val="nil"/>
-          <w:bottom w:val="nil"/>
-          <w:right w:val="nil"/>
-          <w:between w:val="nil"/>
-        </w:pBdr>
-        <w:spacing w:after="0"/>
-        <w:jc w:val="both"/>
-        <w:rPr>
-          <w:rFonts w:ascii="Arial" w:eastAsia="Arial" w:hAnsi="Arial" w:cs="Arial"/>
-          <w:b/>
-          <w:sz w:val="24"/>
-          <w:szCs w:val="24"/>
-        </w:rPr>
-      </w:pPr>
-    </w:p>
-    <w:p>
-      <w:pPr>
-        <w:pBdr>
-          <w:top w:val="nil"/>
-          <w:left w:val="nil"/>
-          <w:bottom w:val="nil"/>
-          <w:right w:val="nil"/>
-          <w:between w:val="nil"/>
-        </w:pBdr>
-        <w:spacing w:after="0"/>
-        <w:jc w:val="both"/>
-        <w:rPr>
-          <w:rFonts w:ascii="Arial" w:eastAsia="Arial" w:hAnsi="Arial" w:cs="Arial"/>
-          <w:b/>
-          <w:sz w:val="24"/>
-          <w:szCs w:val="24"/>
-        </w:rPr>
-      </w:pPr>
-    </w:p>
-    <w:p>
-      <w:pPr>
-        <w:pBdr>
-          <w:top w:val="nil"/>
-          <w:left w:val="nil"/>
-          <w:bottom w:val="nil"/>
-          <w:right w:val="nil"/>
-          <w:between w:val="nil"/>
-        </w:pBdr>
-        <w:spacing w:after="0"/>
-        <w:jc w:val="both"/>
-        <w:rPr>
-          <w:rFonts w:ascii="Arial" w:eastAsia="Arial" w:hAnsi="Arial" w:cs="Arial"/>
-          <w:b/>
-          <w:sz w:val="24"/>
-          <w:szCs w:val="24"/>
-        </w:rPr>
-      </w:pPr>
-    </w:p>
-    <w:p>
-      <w:pPr>
-        <w:pBdr>
-          <w:top w:val="nil"/>
-          <w:left w:val="nil"/>
-          <w:bottom w:val="nil"/>
-          <w:right w:val="nil"/>
-          <w:between w:val="nil"/>
-        </w:pBdr>
-        <w:spacing w:after="0"/>
-        <w:jc w:val="both"/>
-        <w:rPr>
-          <w:rFonts w:ascii="Arial" w:eastAsia="Arial" w:hAnsi="Arial" w:cs="Arial"/>
-          <w:b/>
-          <w:sz w:val="24"/>
-          <w:szCs w:val="24"/>
-        </w:rPr>
-      </w:pPr>
-      <w:r>
-        <w:rPr>
-          <w:rFonts w:ascii="Arial" w:eastAsia="Arial" w:hAnsi="Arial" w:cs="Arial"/>
-          <w:b/>
-          <w:sz w:val="24"/>
-          <w:szCs w:val="24"/>
-        </w:rPr>
-        <w:t>Video del código de la aplicación:</w:t>
+          <w:rFonts w:eastAsia="Arial" w:cstheme="minorHAnsi"/>
+          <w:sz w:val="28"/>
+          <w:szCs w:val="28"/>
+        </w:rPr>
+      </w:pPr>
+      <w:r>
+        <w:rPr>
+          <w:rFonts w:eastAsia="Arial" w:cstheme="minorHAnsi"/>
+          <w:sz w:val="28"/>
+          <w:szCs w:val="28"/>
+        </w:rPr>
+        <w:t>Para continuar vamos a presentar el código inicial del proyecto, utilizando un video.</w:t>
+      </w:r>
+    </w:p>
+    <w:p>
+      <w:pPr>
+        <w:rPr>
+          <w:rFonts w:eastAsia="Arial" w:cstheme="minorHAnsi"/>
+          <w:b/>
+          <w:sz w:val="28"/>
+          <w:szCs w:val="28"/>
+        </w:rPr>
+      </w:pPr>
+      <w:r>
+        <w:rPr>
+          <w:rFonts w:eastAsia="Arial" w:cstheme="minorHAnsi"/>
+          <w:b/>
+          <w:sz w:val="28"/>
+          <w:szCs w:val="28"/>
+        </w:rPr>
+        <w:t>https://www.loom.com/share/02a6cebbbcaa414fb0dc5cc2a1dbedaa</w:t>
+      </w:r>
+    </w:p>
+    <w:p>
+      <w:pPr>
+        <w:rPr>
+          <w:rFonts w:eastAsia="Arial" w:cstheme="minorHAnsi"/>
+          <w:b/>
+          <w:sz w:val="28"/>
+          <w:szCs w:val="28"/>
+        </w:rPr>
+      </w:pPr>
+    </w:p>
+    <w:p>
+      <w:pPr>
+        <w:rPr>
+          <w:rFonts w:eastAsia="Arial" w:cstheme="minorHAnsi"/>
+          <w:bCs/>
+          <w:sz w:val="28"/>
+          <w:szCs w:val="28"/>
+        </w:rPr>
+      </w:pPr>
+      <w:r>
+        <w:rPr>
+          <w:rFonts w:eastAsia="Arial" w:cstheme="minorHAnsi"/>
+          <w:bCs/>
+          <w:sz w:val="28"/>
+          <w:szCs w:val="28"/>
+        </w:rPr>
+        <w:t>En nuestro proyecto vamos a manejar la arquitectura limpia, para mostrar la aplicación de esta se grabó un video.</w:t>
+      </w:r>
+    </w:p>
+    <w:p>
+      <w:pPr>
+        <w:rPr>
+          <w:rFonts w:eastAsia="Arial" w:cstheme="minorHAnsi"/>
+          <w:b/>
+          <w:sz w:val="28"/>
+          <w:szCs w:val="28"/>
+        </w:rPr>
+      </w:pPr>
+      <w:r>
+        <w:rPr>
+          <w:rFonts w:eastAsia="Arial" w:cstheme="minorHAnsi"/>
+          <w:b/>
+          <w:sz w:val="28"/>
+          <w:szCs w:val="28"/>
+        </w:rPr>
+        <w:t>https://www.loom.com/share/684d638ba2d54a35b47ad5025b5a2f1c</w:t>
+      </w:r>
+    </w:p>
+    <w:p>
+      <w:pPr>
+        <w:rPr>
+          <w:rFonts w:eastAsia="Arial" w:cstheme="minorHAnsi"/>
+          <w:b/>
+          <w:sz w:val="28"/>
+          <w:szCs w:val="28"/>
+        </w:rPr>
+      </w:pPr>
+    </w:p>
+    <w:p>
+      <w:pPr>
+        <w:rPr>
+          <w:rFonts w:eastAsia="Arial" w:cstheme="minorHAnsi"/>
+          <w:b/>
+          <w:sz w:val="28"/>
+          <w:szCs w:val="28"/>
+        </w:rPr>
+      </w:pPr>
+      <w:r>
+        <w:rPr>
+          <w:rFonts w:eastAsia="Arial" w:cstheme="minorHAnsi"/>
+          <w:b/>
+          <w:sz w:val="28"/>
+          <w:szCs w:val="28"/>
+        </w:rPr>
+        <w:t xml:space="preserve">Video </w:t>
+      </w:r>
+      <w:r>
+        <w:rPr>
+          <w:rFonts w:eastAsia="Arial" w:cstheme="minorHAnsi"/>
+          <w:b/>
+          <w:sz w:val="28"/>
+          <w:szCs w:val="28"/>
+        </w:rPr>
+        <w:t>demostración</w:t>
+      </w:r>
+      <w:r>
+        <w:rPr>
+          <w:rFonts w:eastAsia="Arial" w:cstheme="minorHAnsi"/>
+          <w:b/>
+          <w:sz w:val="28"/>
+          <w:szCs w:val="28"/>
+        </w:rPr>
+        <w:t xml:space="preserve"> código:</w:t>
       </w:r>
     </w:p>
     <w:p>
       <w:pPr>
         <w:numPr>
           <w:ilvl w:val="0"/>
-          <w:numId w:val="5"/>
+          <w:numId w:val="8"/>
         </w:numPr>
-        <w:pBdr>
-          <w:top w:val="nil"/>
-          <w:left w:val="nil"/>
-          <w:bottom w:val="nil"/>
-          <w:right w:val="nil"/>
-          <w:between w:val="nil"/>
-        </w:pBdr>
-        <w:jc w:val="both"/>
-        <w:rPr>
-          <w:rFonts w:ascii="Arial" w:eastAsia="Arial" w:hAnsi="Arial" w:cs="Arial"/>
-          <w:sz w:val="24"/>
-          <w:szCs w:val="24"/>
-        </w:rPr>
-      </w:pPr>
-      <w:r>
-        <w:rPr>
-          <w:rFonts w:ascii="Arial" w:eastAsia="Arial" w:hAnsi="Arial" w:cs="Arial"/>
-          <w:b/>
-          <w:sz w:val="24"/>
-          <w:szCs w:val="24"/>
-        </w:rPr>
-        <w:t>Descripción:</w:t>
-      </w:r>
-      <w:r>
-        <w:rPr>
-          <w:rFonts w:ascii="Arial" w:eastAsia="Arial" w:hAnsi="Arial" w:cs="Arial"/>
-          <w:sz w:val="24"/>
-          <w:szCs w:val="24"/>
-        </w:rPr>
-        <w:t xml:space="preserve"> Un video en donde se muestre el código del proyecto en Visual Studio </w:t>
+        <w:spacing w:line="256" w:lineRule="auto"/>
+        <w:rPr>
+          <w:rFonts w:eastAsia="Arial" w:cstheme="minorHAnsi"/>
+          <w:b/>
+          <w:sz w:val="28"/>
+          <w:szCs w:val="28"/>
+        </w:rPr>
+      </w:pPr>
+      <w:r>
+        <w:rPr>
+          <w:rFonts w:eastAsia="Arial" w:cstheme="minorHAnsi"/>
+          <w:b/>
+          <w:sz w:val="28"/>
+          <w:szCs w:val="28"/>
+        </w:rPr>
+        <w:t xml:space="preserve">Descripción: </w:t>
+      </w:r>
+      <w:r>
+        <w:rPr>
+          <w:rFonts w:eastAsia="Arial" w:cstheme="minorHAnsi"/>
+          <w:sz w:val="28"/>
+          <w:szCs w:val="28"/>
+        </w:rPr>
+        <w:t xml:space="preserve">Al igual que el video del sprint 1 se debe mostrar el código del proyecto en Visual Studio </w:t>
       </w:r>
       <w:proofErr w:type="spellStart"/>
       <w:r>
         <w:rPr>
-          <w:rFonts w:ascii="Arial" w:eastAsia="Arial" w:hAnsi="Arial" w:cs="Arial"/>
-          <w:sz w:val="24"/>
-          <w:szCs w:val="24"/>
+          <w:rFonts w:eastAsia="Arial" w:cstheme="minorHAnsi"/>
+          <w:sz w:val="28"/>
+          <w:szCs w:val="28"/>
         </w:rPr>
         <w:t>Code</w:t>
       </w:r>
       <w:proofErr w:type="spellEnd"/>
       <w:r>
         <w:rPr>
-          <w:rFonts w:ascii="Arial" w:eastAsia="Arial" w:hAnsi="Arial" w:cs="Arial"/>
-          <w:sz w:val="24"/>
-          <w:szCs w:val="24"/>
-        </w:rPr>
-        <w:t>. La duración máxima del video es de un minuto.</w:t>
+          <w:rFonts w:eastAsia="Arial" w:cstheme="minorHAnsi"/>
+          <w:sz w:val="28"/>
+          <w:szCs w:val="28"/>
+        </w:rPr>
+        <w:t>, esta vez se debe hacer énfasis en el código relacionado al manejo de estados.</w:t>
+      </w:r>
+    </w:p>
+    <w:p>
+      <w:pPr>
+        <w:rPr>
+          <w:rFonts w:eastAsia="Arial" w:cstheme="minorHAnsi"/>
+          <w:b/>
+          <w:sz w:val="28"/>
+          <w:szCs w:val="28"/>
+        </w:rPr>
+      </w:pPr>
+    </w:p>
+    <w:p>
+      <w:pPr>
+        <w:rPr>
+          <w:rFonts w:eastAsia="Arial" w:cstheme="minorHAnsi"/>
+          <w:b/>
+          <w:sz w:val="28"/>
+          <w:szCs w:val="28"/>
+        </w:rPr>
+      </w:pPr>
+      <w:r>
+        <w:rPr>
+          <w:rFonts w:eastAsia="Arial" w:cstheme="minorHAnsi"/>
+          <w:b/>
+          <w:sz w:val="28"/>
+          <w:szCs w:val="28"/>
+        </w:rPr>
+        <w:t>Video demostración aplicación:</w:t>
+      </w:r>
+    </w:p>
+    <w:p>
+      <w:pPr>
+        <w:numPr>
+          <w:ilvl w:val="0"/>
+          <w:numId w:val="9"/>
+        </w:numPr>
+        <w:spacing w:line="256" w:lineRule="auto"/>
+        <w:rPr>
+          <w:rFonts w:eastAsia="Arial" w:cstheme="minorHAnsi"/>
+          <w:b/>
+          <w:sz w:val="28"/>
+          <w:szCs w:val="28"/>
+        </w:rPr>
+      </w:pPr>
+      <w:r>
+        <w:rPr>
+          <w:rFonts w:eastAsia="Arial" w:cstheme="minorHAnsi"/>
+          <w:b/>
+          <w:sz w:val="28"/>
+          <w:szCs w:val="28"/>
+        </w:rPr>
+        <w:t xml:space="preserve">Descripción: </w:t>
+      </w:r>
+      <w:r>
+        <w:rPr>
+          <w:rFonts w:eastAsia="Arial" w:cstheme="minorHAnsi"/>
+          <w:sz w:val="28"/>
+          <w:szCs w:val="28"/>
+        </w:rPr>
+        <w:t>Video en donde se muestre el funcionamiento de la aplicación, se debe mostrar el manejo de los estados de la aplicación.</w:t>
+      </w:r>
+    </w:p>
+    <w:p>
+      <w:pPr>
+        <w:rPr>
+          <w:rFonts w:eastAsia="Arial" w:cstheme="minorHAnsi"/>
+          <w:b/>
+          <w:sz w:val="28"/>
+          <w:szCs w:val="28"/>
+        </w:rPr>
+      </w:pPr>
+    </w:p>
+    <w:p>
+      <w:pPr>
+        <w:rPr>
+          <w:rFonts w:eastAsia="Arial" w:cstheme="minorHAnsi"/>
+          <w:b/>
+          <w:sz w:val="28"/>
+          <w:szCs w:val="28"/>
+        </w:rPr>
+      </w:pPr>
+      <w:r>
+        <w:rPr>
+          <w:rFonts w:eastAsia="Arial" w:cstheme="minorHAnsi"/>
+          <w:b/>
+          <w:sz w:val="28"/>
+          <w:szCs w:val="28"/>
+        </w:rPr>
+        <w:t>Video demostración de pruebas:</w:t>
+      </w:r>
+    </w:p>
+    <w:p>
+      <w:pPr>
+        <w:rPr>
+          <w:rFonts w:eastAsia="Arial" w:cstheme="minorHAnsi"/>
+          <w:b/>
+          <w:color w:val="FF0000"/>
+          <w:sz w:val="28"/>
+          <w:szCs w:val="28"/>
+        </w:rPr>
+      </w:pPr>
+      <w:r>
+        <w:rPr>
+          <w:rFonts w:eastAsia="Arial" w:cstheme="minorHAnsi"/>
+          <w:b/>
+          <w:color w:val="FF0000"/>
+          <w:sz w:val="28"/>
+          <w:szCs w:val="28"/>
+        </w:rPr>
+        <w:t>PENDIENTE</w:t>
+      </w:r>
+    </w:p>
+    <w:p>
+      <w:pPr>
+        <w:numPr>
+          <w:ilvl w:val="0"/>
+          <w:numId w:val="10"/>
+        </w:numPr>
+        <w:spacing w:line="256" w:lineRule="auto"/>
+        <w:rPr>
+          <w:rFonts w:eastAsia="Arial" w:cstheme="minorHAnsi"/>
+          <w:b/>
+          <w:sz w:val="28"/>
+          <w:szCs w:val="28"/>
+        </w:rPr>
+      </w:pPr>
+      <w:r>
+        <w:rPr>
+          <w:rFonts w:eastAsia="Arial" w:cstheme="minorHAnsi"/>
+          <w:b/>
+          <w:sz w:val="28"/>
+          <w:szCs w:val="28"/>
+        </w:rPr>
+        <w:t xml:space="preserve">Descripción: </w:t>
+      </w:r>
+      <w:r>
+        <w:rPr>
+          <w:rFonts w:eastAsia="Arial" w:cstheme="minorHAnsi"/>
+          <w:sz w:val="28"/>
+          <w:szCs w:val="28"/>
+        </w:rPr>
+        <w:t>En este se debe mostrar el código y la ejecución de las pruebas de manejo de estados de la aplicación.</w:t>
       </w:r>
     </w:p>
     <w:p>
@@ -1724,53 +2469,11 @@
         <w:ind w:left="0"/>
         <w:jc w:val="both"/>
         <w:rPr>
-          <w:sz w:val="28"/>
-          <w:szCs w:val="28"/>
-        </w:rPr>
-      </w:pPr>
-      <w:r>
-        <w:rPr>
-          <w:rFonts w:ascii="Arial" w:eastAsia="Arial" w:hAnsi="Arial" w:cs="Arial"/>
-          <w:noProof/>
-          <w:sz w:val="24"/>
-          <w:szCs w:val="24"/>
-        </w:rPr>
-        <w:drawing>
-          <wp:inline distT="114300" distB="114300" distL="114300" distR="114300" wp14:anchorId="01445A82" wp14:editId="609DB3BE">
-            <wp:extent cx="5612130" cy="4254500"/>
-            <wp:effectExtent l="0" t="0" r="7620" b="0"/>
-            <wp:docPr id="12" name="image1.gif"/>
-            <wp:cNvGraphicFramePr/>
-            <a:graphic xmlns:a="http://schemas.openxmlformats.org/drawingml/2006/main">
-              <a:graphicData uri="http://schemas.openxmlformats.org/drawingml/2006/picture">
-                <pic:pic xmlns:pic="http://schemas.openxmlformats.org/drawingml/2006/picture">
-                  <pic:nvPicPr>
-                    <pic:cNvPr id="0" name="image1.gif"/>
-                    <pic:cNvPicPr preferRelativeResize="0"/>
-                  </pic:nvPicPr>
-                  <pic:blipFill>
-                    <a:blip r:embed="rId7"/>
-                    <a:srcRect/>
-                    <a:stretch>
-                      <a:fillRect/>
-                    </a:stretch>
-                  </pic:blipFill>
-                  <pic:spPr>
-                    <a:xfrm>
-                      <a:off x="0" y="0"/>
-                      <a:ext cx="5612130" cy="4254500"/>
-                    </a:xfrm>
-                    <a:prstGeom prst="rect">
-                      <a:avLst/>
-                    </a:prstGeom>
-                    <a:ln/>
-                  </pic:spPr>
-                </pic:pic>
-              </a:graphicData>
-            </a:graphic>
-          </wp:inline>
-        </w:drawing>
-      </w:r>
+          <w:rFonts w:cstheme="minorHAnsi"/>
+          <w:sz w:val="28"/>
+          <w:szCs w:val="28"/>
+        </w:rPr>
+      </w:pPr>
     </w:p>
     <w:sectPr>
       <w:pgSz w:w="12240" w:h="15840"/>
@@ -1785,6 +2488,119 @@
 <file path=word/numbering.xml><?xml version="1.0" encoding="utf-8"?>
 <w:numbering xmlns:wpc="http://schemas.microsoft.com/office/word/2010/wordprocessingCanvas" xmlns:cx="http://schemas.microsoft.com/office/drawing/2014/chartex" xmlns:cx1="http://schemas.microsoft.com/office/drawing/2015/9/8/chartex" xmlns:cx2="http://schemas.microsoft.com/office/drawing/2015/10/21/chartex" xmlns:cx3="http://schemas.microsoft.com/office/drawing/2016/5/9/chartex" xmlns:cx4="http://schemas.microsoft.com/office/drawing/2016/5/10/chartex" xmlns:cx5="http://schemas.microsoft.com/office/drawing/2016/5/11/chartex" xmlns:cx6="http://schemas.microsoft.com/office/drawing/2016/5/12/chartex" xmlns:cx7="http://schemas.microsoft.com/office/drawing/2016/5/13/chartex" xmlns:cx8="http://schemas.microsoft.com/office/drawing/2016/5/14/chartex" xmlns:mc="http://schemas.openxmlformats.org/markup-compatibility/2006" xmlns:aink="http://schemas.microsoft.com/office/drawing/2016/ink" xmlns:am3d="http://schemas.microsoft.com/office/drawing/2017/model3d" xmlns:o="urn:schemas-microsoft-com:office:office" xmlns:r="http://schemas.openxmlformats.org/officeDocument/2006/relationships" xmlns:m="http://schemas.openxmlformats.org/officeDocument/2006/math" xmlns:v="urn:schemas-microsoft-com:vml" xmlns:wp14="http://schemas.microsoft.com/office/word/2010/wordprocessingDrawing" xmlns:wp="http://schemas.openxmlformats.org/drawingml/2006/wordprocessingDrawing" xmlns:w10="urn:schemas-microsoft-com:office:word" xmlns:w="http://schemas.openxmlformats.org/wordprocessingml/2006/main" xmlns:w14="http://schemas.microsoft.com/office/word/2010/wordml" xmlns:w15="http://schemas.microsoft.com/office/word/2012/wordml" xmlns:w16cex="http://schemas.microsoft.com/office/word/2018/wordml/cex" xmlns:w16cid="http://schemas.microsoft.com/office/word/2016/wordml/cid" xmlns:w16="http://schemas.microsoft.com/office/word/2018/wordml" xmlns:w16sdtdh="http://schemas.microsoft.com/office/word/2020/wordml/sdtdatahash" xmlns:w16se="http://schemas.microsoft.com/office/word/2015/wordml/symex" xmlns:wpg="http://schemas.microsoft.com/office/word/2010/wordprocessingGroup" xmlns:wpi="http://schemas.microsoft.com/office/word/2010/wordprocessingInk" xmlns:wne="http://schemas.microsoft.com/office/word/2006/wordml" xmlns:wps="http://schemas.microsoft.com/office/word/2010/wordprocessingShape" mc:Ignorable="w14 w15 w16se w16cid w16 w16cex w16sdtdh wp14">
   <w:abstractNum w:abstractNumId="0" w15:restartNumberingAfterBreak="0">
+    <w:nsid w:val="072E1CD3"/>
+    <w:multiLevelType w:val="multilevel"/>
+    <w:tmpl w:val="DFD239A8"/>
+    <w:lvl w:ilvl="0">
+      <w:start w:val="1"/>
+      <w:numFmt w:val="bullet"/>
+      <w:lvlText w:val="●"/>
+      <w:lvlJc w:val="left"/>
+      <w:pPr>
+        <w:ind w:left="360" w:hanging="360"/>
+      </w:pPr>
+      <w:rPr>
+        <w:rFonts w:ascii="Noto Sans Symbols" w:eastAsia="Noto Sans Symbols" w:hAnsi="Noto Sans Symbols" w:cs="Noto Sans Symbols"/>
+      </w:rPr>
+    </w:lvl>
+    <w:lvl w:ilvl="1">
+      <w:start w:val="1"/>
+      <w:numFmt w:val="bullet"/>
+      <w:lvlText w:val="o"/>
+      <w:lvlJc w:val="left"/>
+      <w:pPr>
+        <w:ind w:left="1080" w:hanging="360"/>
+      </w:pPr>
+      <w:rPr>
+        <w:rFonts w:ascii="Courier New" w:eastAsia="Courier New" w:hAnsi="Courier New" w:cs="Courier New"/>
+      </w:rPr>
+    </w:lvl>
+    <w:lvl w:ilvl="2">
+      <w:start w:val="1"/>
+      <w:numFmt w:val="bullet"/>
+      <w:lvlText w:val="▪"/>
+      <w:lvlJc w:val="left"/>
+      <w:pPr>
+        <w:ind w:left="1800" w:hanging="360"/>
+      </w:pPr>
+      <w:rPr>
+        <w:rFonts w:ascii="Noto Sans Symbols" w:eastAsia="Noto Sans Symbols" w:hAnsi="Noto Sans Symbols" w:cs="Noto Sans Symbols"/>
+      </w:rPr>
+    </w:lvl>
+    <w:lvl w:ilvl="3">
+      <w:start w:val="1"/>
+      <w:numFmt w:val="bullet"/>
+      <w:lvlText w:val="●"/>
+      <w:lvlJc w:val="left"/>
+      <w:pPr>
+        <w:ind w:left="2520" w:hanging="360"/>
+      </w:pPr>
+      <w:rPr>
+        <w:rFonts w:ascii="Noto Sans Symbols" w:eastAsia="Noto Sans Symbols" w:hAnsi="Noto Sans Symbols" w:cs="Noto Sans Symbols"/>
+      </w:rPr>
+    </w:lvl>
+    <w:lvl w:ilvl="4">
+      <w:start w:val="1"/>
+      <w:numFmt w:val="bullet"/>
+      <w:lvlText w:val="o"/>
+      <w:lvlJc w:val="left"/>
+      <w:pPr>
+        <w:ind w:left="3240" w:hanging="360"/>
+      </w:pPr>
+      <w:rPr>
+        <w:rFonts w:ascii="Courier New" w:eastAsia="Courier New" w:hAnsi="Courier New" w:cs="Courier New"/>
+      </w:rPr>
+    </w:lvl>
+    <w:lvl w:ilvl="5">
+      <w:start w:val="1"/>
+      <w:numFmt w:val="bullet"/>
+      <w:lvlText w:val="▪"/>
+      <w:lvlJc w:val="left"/>
+      <w:pPr>
+        <w:ind w:left="3960" w:hanging="360"/>
+      </w:pPr>
+      <w:rPr>
+        <w:rFonts w:ascii="Noto Sans Symbols" w:eastAsia="Noto Sans Symbols" w:hAnsi="Noto Sans Symbols" w:cs="Noto Sans Symbols"/>
+      </w:rPr>
+    </w:lvl>
+    <w:lvl w:ilvl="6">
+      <w:start w:val="1"/>
+      <w:numFmt w:val="bullet"/>
+      <w:lvlText w:val="●"/>
+      <w:lvlJc w:val="left"/>
+      <w:pPr>
+        <w:ind w:left="4680" w:hanging="360"/>
+      </w:pPr>
+      <w:rPr>
+        <w:rFonts w:ascii="Noto Sans Symbols" w:eastAsia="Noto Sans Symbols" w:hAnsi="Noto Sans Symbols" w:cs="Noto Sans Symbols"/>
+      </w:rPr>
+    </w:lvl>
+    <w:lvl w:ilvl="7">
+      <w:start w:val="1"/>
+      <w:numFmt w:val="bullet"/>
+      <w:lvlText w:val="o"/>
+      <w:lvlJc w:val="left"/>
+      <w:pPr>
+        <w:ind w:left="5400" w:hanging="360"/>
+      </w:pPr>
+      <w:rPr>
+        <w:rFonts w:ascii="Courier New" w:eastAsia="Courier New" w:hAnsi="Courier New" w:cs="Courier New"/>
+      </w:rPr>
+    </w:lvl>
+    <w:lvl w:ilvl="8">
+      <w:start w:val="1"/>
+      <w:numFmt w:val="bullet"/>
+      <w:lvlText w:val="▪"/>
+      <w:lvlJc w:val="left"/>
+      <w:pPr>
+        <w:ind w:left="6120" w:hanging="360"/>
+      </w:pPr>
+      <w:rPr>
+        <w:rFonts w:ascii="Noto Sans Symbols" w:eastAsia="Noto Sans Symbols" w:hAnsi="Noto Sans Symbols" w:cs="Noto Sans Symbols"/>
+      </w:rPr>
+    </w:lvl>
+  </w:abstractNum>
+  <w:abstractNum w:abstractNumId="1" w15:restartNumberingAfterBreak="0">
     <w:nsid w:val="07754503"/>
     <w:multiLevelType w:val="multilevel"/>
     <w:tmpl w:val="B2F63970"/>
@@ -1897,7 +2713,7 @@
       </w:rPr>
     </w:lvl>
   </w:abstractNum>
-  <w:abstractNum w:abstractNumId="1" w15:restartNumberingAfterBreak="0">
+  <w:abstractNum w:abstractNumId="2" w15:restartNumberingAfterBreak="0">
     <w:nsid w:val="0E440B26"/>
     <w:multiLevelType w:val="hybridMultilevel"/>
     <w:tmpl w:val="677EAEE8"/>
@@ -2009,7 +2825,7 @@
       </w:rPr>
     </w:lvl>
   </w:abstractNum>
-  <w:abstractNum w:abstractNumId="2" w15:restartNumberingAfterBreak="0">
+  <w:abstractNum w:abstractNumId="3" w15:restartNumberingAfterBreak="0">
     <w:nsid w:val="1DA62CF6"/>
     <w:multiLevelType w:val="hybridMultilevel"/>
     <w:tmpl w:val="6AEAEB62"/>
@@ -2098,7 +2914,7 @@
       </w:pPr>
     </w:lvl>
   </w:abstractNum>
-  <w:abstractNum w:abstractNumId="3" w15:restartNumberingAfterBreak="0">
+  <w:abstractNum w:abstractNumId="4" w15:restartNumberingAfterBreak="0">
     <w:nsid w:val="1FD44421"/>
     <w:multiLevelType w:val="multilevel"/>
     <w:tmpl w:val="F628ECF0"/>
@@ -2224,7 +3040,427 @@
       </w:rPr>
     </w:lvl>
   </w:abstractNum>
-  <w:abstractNum w:abstractNumId="4" w15:restartNumberingAfterBreak="0">
+  <w:abstractNum w:abstractNumId="5" w15:restartNumberingAfterBreak="0">
+    <w:nsid w:val="2CE76459"/>
+    <w:multiLevelType w:val="multilevel"/>
+    <w:tmpl w:val="E5E8AEF8"/>
+    <w:lvl w:ilvl="0">
+      <w:start w:val="1"/>
+      <w:numFmt w:val="bullet"/>
+      <w:lvlText w:val="●"/>
+      <w:lvlJc w:val="left"/>
+      <w:pPr>
+        <w:ind w:left="720" w:hanging="360"/>
+      </w:pPr>
+      <w:rPr>
+        <w:strike w:val="0"/>
+        <w:dstrike w:val="0"/>
+        <w:u w:val="none"/>
+        <w:effect w:val="none"/>
+      </w:rPr>
+    </w:lvl>
+    <w:lvl w:ilvl="1">
+      <w:start w:val="1"/>
+      <w:numFmt w:val="bullet"/>
+      <w:lvlText w:val="○"/>
+      <w:lvlJc w:val="left"/>
+      <w:pPr>
+        <w:ind w:left="1440" w:hanging="360"/>
+      </w:pPr>
+      <w:rPr>
+        <w:strike w:val="0"/>
+        <w:dstrike w:val="0"/>
+        <w:u w:val="none"/>
+        <w:effect w:val="none"/>
+      </w:rPr>
+    </w:lvl>
+    <w:lvl w:ilvl="2">
+      <w:start w:val="1"/>
+      <w:numFmt w:val="bullet"/>
+      <w:lvlText w:val="■"/>
+      <w:lvlJc w:val="left"/>
+      <w:pPr>
+        <w:ind w:left="2160" w:hanging="360"/>
+      </w:pPr>
+      <w:rPr>
+        <w:strike w:val="0"/>
+        <w:dstrike w:val="0"/>
+        <w:u w:val="none"/>
+        <w:effect w:val="none"/>
+      </w:rPr>
+    </w:lvl>
+    <w:lvl w:ilvl="3">
+      <w:start w:val="1"/>
+      <w:numFmt w:val="bullet"/>
+      <w:lvlText w:val="●"/>
+      <w:lvlJc w:val="left"/>
+      <w:pPr>
+        <w:ind w:left="2880" w:hanging="360"/>
+      </w:pPr>
+      <w:rPr>
+        <w:strike w:val="0"/>
+        <w:dstrike w:val="0"/>
+        <w:u w:val="none"/>
+        <w:effect w:val="none"/>
+      </w:rPr>
+    </w:lvl>
+    <w:lvl w:ilvl="4">
+      <w:start w:val="1"/>
+      <w:numFmt w:val="bullet"/>
+      <w:lvlText w:val="○"/>
+      <w:lvlJc w:val="left"/>
+      <w:pPr>
+        <w:ind w:left="3600" w:hanging="360"/>
+      </w:pPr>
+      <w:rPr>
+        <w:strike w:val="0"/>
+        <w:dstrike w:val="0"/>
+        <w:u w:val="none"/>
+        <w:effect w:val="none"/>
+      </w:rPr>
+    </w:lvl>
+    <w:lvl w:ilvl="5">
+      <w:start w:val="1"/>
+      <w:numFmt w:val="bullet"/>
+      <w:lvlText w:val="■"/>
+      <w:lvlJc w:val="left"/>
+      <w:pPr>
+        <w:ind w:left="4320" w:hanging="360"/>
+      </w:pPr>
+      <w:rPr>
+        <w:strike w:val="0"/>
+        <w:dstrike w:val="0"/>
+        <w:u w:val="none"/>
+        <w:effect w:val="none"/>
+      </w:rPr>
+    </w:lvl>
+    <w:lvl w:ilvl="6">
+      <w:start w:val="1"/>
+      <w:numFmt w:val="bullet"/>
+      <w:lvlText w:val="●"/>
+      <w:lvlJc w:val="left"/>
+      <w:pPr>
+        <w:ind w:left="5040" w:hanging="360"/>
+      </w:pPr>
+      <w:rPr>
+        <w:strike w:val="0"/>
+        <w:dstrike w:val="0"/>
+        <w:u w:val="none"/>
+        <w:effect w:val="none"/>
+      </w:rPr>
+    </w:lvl>
+    <w:lvl w:ilvl="7">
+      <w:start w:val="1"/>
+      <w:numFmt w:val="bullet"/>
+      <w:lvlText w:val="○"/>
+      <w:lvlJc w:val="left"/>
+      <w:pPr>
+        <w:ind w:left="5760" w:hanging="360"/>
+      </w:pPr>
+      <w:rPr>
+        <w:strike w:val="0"/>
+        <w:dstrike w:val="0"/>
+        <w:u w:val="none"/>
+        <w:effect w:val="none"/>
+      </w:rPr>
+    </w:lvl>
+    <w:lvl w:ilvl="8">
+      <w:start w:val="1"/>
+      <w:numFmt w:val="bullet"/>
+      <w:lvlText w:val="■"/>
+      <w:lvlJc w:val="left"/>
+      <w:pPr>
+        <w:ind w:left="6480" w:hanging="360"/>
+      </w:pPr>
+      <w:rPr>
+        <w:strike w:val="0"/>
+        <w:dstrike w:val="0"/>
+        <w:u w:val="none"/>
+        <w:effect w:val="none"/>
+      </w:rPr>
+    </w:lvl>
+  </w:abstractNum>
+  <w:abstractNum w:abstractNumId="6" w15:restartNumberingAfterBreak="0">
+    <w:nsid w:val="309864D8"/>
+    <w:multiLevelType w:val="multilevel"/>
+    <w:tmpl w:val="1F42AC26"/>
+    <w:lvl w:ilvl="0">
+      <w:start w:val="1"/>
+      <w:numFmt w:val="bullet"/>
+      <w:lvlText w:val="●"/>
+      <w:lvlJc w:val="left"/>
+      <w:pPr>
+        <w:ind w:left="720" w:hanging="360"/>
+      </w:pPr>
+      <w:rPr>
+        <w:strike w:val="0"/>
+        <w:dstrike w:val="0"/>
+        <w:u w:val="none"/>
+        <w:effect w:val="none"/>
+      </w:rPr>
+    </w:lvl>
+    <w:lvl w:ilvl="1">
+      <w:start w:val="1"/>
+      <w:numFmt w:val="bullet"/>
+      <w:lvlText w:val="○"/>
+      <w:lvlJc w:val="left"/>
+      <w:pPr>
+        <w:ind w:left="1440" w:hanging="360"/>
+      </w:pPr>
+      <w:rPr>
+        <w:strike w:val="0"/>
+        <w:dstrike w:val="0"/>
+        <w:u w:val="none"/>
+        <w:effect w:val="none"/>
+      </w:rPr>
+    </w:lvl>
+    <w:lvl w:ilvl="2">
+      <w:start w:val="1"/>
+      <w:numFmt w:val="bullet"/>
+      <w:lvlText w:val="■"/>
+      <w:lvlJc w:val="left"/>
+      <w:pPr>
+        <w:ind w:left="2160" w:hanging="360"/>
+      </w:pPr>
+      <w:rPr>
+        <w:strike w:val="0"/>
+        <w:dstrike w:val="0"/>
+        <w:u w:val="none"/>
+        <w:effect w:val="none"/>
+      </w:rPr>
+    </w:lvl>
+    <w:lvl w:ilvl="3">
+      <w:start w:val="1"/>
+      <w:numFmt w:val="bullet"/>
+      <w:lvlText w:val="●"/>
+      <w:lvlJc w:val="left"/>
+      <w:pPr>
+        <w:ind w:left="2880" w:hanging="360"/>
+      </w:pPr>
+      <w:rPr>
+        <w:strike w:val="0"/>
+        <w:dstrike w:val="0"/>
+        <w:u w:val="none"/>
+        <w:effect w:val="none"/>
+      </w:rPr>
+    </w:lvl>
+    <w:lvl w:ilvl="4">
+      <w:start w:val="1"/>
+      <w:numFmt w:val="bullet"/>
+      <w:lvlText w:val="○"/>
+      <w:lvlJc w:val="left"/>
+      <w:pPr>
+        <w:ind w:left="3600" w:hanging="360"/>
+      </w:pPr>
+      <w:rPr>
+        <w:strike w:val="0"/>
+        <w:dstrike w:val="0"/>
+        <w:u w:val="none"/>
+        <w:effect w:val="none"/>
+      </w:rPr>
+    </w:lvl>
+    <w:lvl w:ilvl="5">
+      <w:start w:val="1"/>
+      <w:numFmt w:val="bullet"/>
+      <w:lvlText w:val="■"/>
+      <w:lvlJc w:val="left"/>
+      <w:pPr>
+        <w:ind w:left="4320" w:hanging="360"/>
+      </w:pPr>
+      <w:rPr>
+        <w:strike w:val="0"/>
+        <w:dstrike w:val="0"/>
+        <w:u w:val="none"/>
+        <w:effect w:val="none"/>
+      </w:rPr>
+    </w:lvl>
+    <w:lvl w:ilvl="6">
+      <w:start w:val="1"/>
+      <w:numFmt w:val="bullet"/>
+      <w:lvlText w:val="●"/>
+      <w:lvlJc w:val="left"/>
+      <w:pPr>
+        <w:ind w:left="5040" w:hanging="360"/>
+      </w:pPr>
+      <w:rPr>
+        <w:strike w:val="0"/>
+        <w:dstrike w:val="0"/>
+        <w:u w:val="none"/>
+        <w:effect w:val="none"/>
+      </w:rPr>
+    </w:lvl>
+    <w:lvl w:ilvl="7">
+      <w:start w:val="1"/>
+      <w:numFmt w:val="bullet"/>
+      <w:lvlText w:val="○"/>
+      <w:lvlJc w:val="left"/>
+      <w:pPr>
+        <w:ind w:left="5760" w:hanging="360"/>
+      </w:pPr>
+      <w:rPr>
+        <w:strike w:val="0"/>
+        <w:dstrike w:val="0"/>
+        <w:u w:val="none"/>
+        <w:effect w:val="none"/>
+      </w:rPr>
+    </w:lvl>
+    <w:lvl w:ilvl="8">
+      <w:start w:val="1"/>
+      <w:numFmt w:val="bullet"/>
+      <w:lvlText w:val="■"/>
+      <w:lvlJc w:val="left"/>
+      <w:pPr>
+        <w:ind w:left="6480" w:hanging="360"/>
+      </w:pPr>
+      <w:rPr>
+        <w:strike w:val="0"/>
+        <w:dstrike w:val="0"/>
+        <w:u w:val="none"/>
+        <w:effect w:val="none"/>
+      </w:rPr>
+    </w:lvl>
+  </w:abstractNum>
+  <w:abstractNum w:abstractNumId="7" w15:restartNumberingAfterBreak="0">
+    <w:nsid w:val="6088019D"/>
+    <w:multiLevelType w:val="multilevel"/>
+    <w:tmpl w:val="01DA8078"/>
+    <w:lvl w:ilvl="0">
+      <w:start w:val="1"/>
+      <w:numFmt w:val="bullet"/>
+      <w:lvlText w:val="●"/>
+      <w:lvlJc w:val="left"/>
+      <w:pPr>
+        <w:ind w:left="720" w:hanging="360"/>
+      </w:pPr>
+      <w:rPr>
+        <w:strike w:val="0"/>
+        <w:dstrike w:val="0"/>
+        <w:u w:val="none"/>
+        <w:effect w:val="none"/>
+      </w:rPr>
+    </w:lvl>
+    <w:lvl w:ilvl="1">
+      <w:start w:val="1"/>
+      <w:numFmt w:val="bullet"/>
+      <w:lvlText w:val="○"/>
+      <w:lvlJc w:val="left"/>
+      <w:pPr>
+        <w:ind w:left="1440" w:hanging="360"/>
+      </w:pPr>
+      <w:rPr>
+        <w:strike w:val="0"/>
+        <w:dstrike w:val="0"/>
+        <w:u w:val="none"/>
+        <w:effect w:val="none"/>
+      </w:rPr>
+    </w:lvl>
+    <w:lvl w:ilvl="2">
+      <w:start w:val="1"/>
+      <w:numFmt w:val="bullet"/>
+      <w:lvlText w:val="■"/>
+      <w:lvlJc w:val="left"/>
+      <w:pPr>
+        <w:ind w:left="2160" w:hanging="360"/>
+      </w:pPr>
+      <w:rPr>
+        <w:strike w:val="0"/>
+        <w:dstrike w:val="0"/>
+        <w:u w:val="none"/>
+        <w:effect w:val="none"/>
+      </w:rPr>
+    </w:lvl>
+    <w:lvl w:ilvl="3">
+      <w:start w:val="1"/>
+      <w:numFmt w:val="bullet"/>
+      <w:lvlText w:val="●"/>
+      <w:lvlJc w:val="left"/>
+      <w:pPr>
+        <w:ind w:left="2880" w:hanging="360"/>
+      </w:pPr>
+      <w:rPr>
+        <w:strike w:val="0"/>
+        <w:dstrike w:val="0"/>
+        <w:u w:val="none"/>
+        <w:effect w:val="none"/>
+      </w:rPr>
+    </w:lvl>
+    <w:lvl w:ilvl="4">
+      <w:start w:val="1"/>
+      <w:numFmt w:val="bullet"/>
+      <w:lvlText w:val="○"/>
+      <w:lvlJc w:val="left"/>
+      <w:pPr>
+        <w:ind w:left="3600" w:hanging="360"/>
+      </w:pPr>
+      <w:rPr>
+        <w:strike w:val="0"/>
+        <w:dstrike w:val="0"/>
+        <w:u w:val="none"/>
+        <w:effect w:val="none"/>
+      </w:rPr>
+    </w:lvl>
+    <w:lvl w:ilvl="5">
+      <w:start w:val="1"/>
+      <w:numFmt w:val="bullet"/>
+      <w:lvlText w:val="■"/>
+      <w:lvlJc w:val="left"/>
+      <w:pPr>
+        <w:ind w:left="4320" w:hanging="360"/>
+      </w:pPr>
+      <w:rPr>
+        <w:strike w:val="0"/>
+        <w:dstrike w:val="0"/>
+        <w:u w:val="none"/>
+        <w:effect w:val="none"/>
+      </w:rPr>
+    </w:lvl>
+    <w:lvl w:ilvl="6">
+      <w:start w:val="1"/>
+      <w:numFmt w:val="bullet"/>
+      <w:lvlText w:val="●"/>
+      <w:lvlJc w:val="left"/>
+      <w:pPr>
+        <w:ind w:left="5040" w:hanging="360"/>
+      </w:pPr>
+      <w:rPr>
+        <w:strike w:val="0"/>
+        <w:dstrike w:val="0"/>
+        <w:u w:val="none"/>
+        <w:effect w:val="none"/>
+      </w:rPr>
+    </w:lvl>
+    <w:lvl w:ilvl="7">
+      <w:start w:val="1"/>
+      <w:numFmt w:val="bullet"/>
+      <w:lvlText w:val="○"/>
+      <w:lvlJc w:val="left"/>
+      <w:pPr>
+        <w:ind w:left="5760" w:hanging="360"/>
+      </w:pPr>
+      <w:rPr>
+        <w:strike w:val="0"/>
+        <w:dstrike w:val="0"/>
+        <w:u w:val="none"/>
+        <w:effect w:val="none"/>
+      </w:rPr>
+    </w:lvl>
+    <w:lvl w:ilvl="8">
+      <w:start w:val="1"/>
+      <w:numFmt w:val="bullet"/>
+      <w:lvlText w:val="■"/>
+      <w:lvlJc w:val="left"/>
+      <w:pPr>
+        <w:ind w:left="6480" w:hanging="360"/>
+      </w:pPr>
+      <w:rPr>
+        <w:strike w:val="0"/>
+        <w:dstrike w:val="0"/>
+        <w:u w:val="none"/>
+        <w:effect w:val="none"/>
+      </w:rPr>
+    </w:lvl>
+  </w:abstractNum>
+  <w:abstractNum w:abstractNumId="8" w15:restartNumberingAfterBreak="0">
     <w:nsid w:val="71080AB8"/>
     <w:multiLevelType w:val="multilevel"/>
     <w:tmpl w:val="A99EC6DE"/>
@@ -2337,20 +3573,220 @@
       </w:rPr>
     </w:lvl>
   </w:abstractNum>
+  <w:abstractNum w:abstractNumId="9" w15:restartNumberingAfterBreak="0">
+    <w:nsid w:val="77BD6F31"/>
+    <w:multiLevelType w:val="multilevel"/>
+    <w:tmpl w:val="1B0E4E7C"/>
+    <w:lvl w:ilvl="0">
+      <w:start w:val="1"/>
+      <w:numFmt w:val="bullet"/>
+      <w:lvlText w:val="●"/>
+      <w:lvlJc w:val="left"/>
+      <w:pPr>
+        <w:ind w:left="720" w:hanging="360"/>
+      </w:pPr>
+      <w:rPr>
+        <w:strike w:val="0"/>
+        <w:dstrike w:val="0"/>
+        <w:u w:val="none"/>
+        <w:effect w:val="none"/>
+      </w:rPr>
+    </w:lvl>
+    <w:lvl w:ilvl="1">
+      <w:start w:val="1"/>
+      <w:numFmt w:val="bullet"/>
+      <w:lvlText w:val="○"/>
+      <w:lvlJc w:val="left"/>
+      <w:pPr>
+        <w:ind w:left="1440" w:hanging="360"/>
+      </w:pPr>
+      <w:rPr>
+        <w:strike w:val="0"/>
+        <w:dstrike w:val="0"/>
+        <w:u w:val="none"/>
+        <w:effect w:val="none"/>
+      </w:rPr>
+    </w:lvl>
+    <w:lvl w:ilvl="2">
+      <w:start w:val="1"/>
+      <w:numFmt w:val="bullet"/>
+      <w:lvlText w:val="■"/>
+      <w:lvlJc w:val="left"/>
+      <w:pPr>
+        <w:ind w:left="2160" w:hanging="360"/>
+      </w:pPr>
+      <w:rPr>
+        <w:strike w:val="0"/>
+        <w:dstrike w:val="0"/>
+        <w:u w:val="none"/>
+        <w:effect w:val="none"/>
+      </w:rPr>
+    </w:lvl>
+    <w:lvl w:ilvl="3">
+      <w:start w:val="1"/>
+      <w:numFmt w:val="bullet"/>
+      <w:lvlText w:val="●"/>
+      <w:lvlJc w:val="left"/>
+      <w:pPr>
+        <w:ind w:left="2880" w:hanging="360"/>
+      </w:pPr>
+      <w:rPr>
+        <w:strike w:val="0"/>
+        <w:dstrike w:val="0"/>
+        <w:u w:val="none"/>
+        <w:effect w:val="none"/>
+      </w:rPr>
+    </w:lvl>
+    <w:lvl w:ilvl="4">
+      <w:start w:val="1"/>
+      <w:numFmt w:val="bullet"/>
+      <w:lvlText w:val="○"/>
+      <w:lvlJc w:val="left"/>
+      <w:pPr>
+        <w:ind w:left="3600" w:hanging="360"/>
+      </w:pPr>
+      <w:rPr>
+        <w:strike w:val="0"/>
+        <w:dstrike w:val="0"/>
+        <w:u w:val="none"/>
+        <w:effect w:val="none"/>
+      </w:rPr>
+    </w:lvl>
+    <w:lvl w:ilvl="5">
+      <w:start w:val="1"/>
+      <w:numFmt w:val="bullet"/>
+      <w:lvlText w:val="■"/>
+      <w:lvlJc w:val="left"/>
+      <w:pPr>
+        <w:ind w:left="4320" w:hanging="360"/>
+      </w:pPr>
+      <w:rPr>
+        <w:strike w:val="0"/>
+        <w:dstrike w:val="0"/>
+        <w:u w:val="none"/>
+        <w:effect w:val="none"/>
+      </w:rPr>
+    </w:lvl>
+    <w:lvl w:ilvl="6">
+      <w:start w:val="1"/>
+      <w:numFmt w:val="bullet"/>
+      <w:lvlText w:val="●"/>
+      <w:lvlJc w:val="left"/>
+      <w:pPr>
+        <w:ind w:left="5040" w:hanging="360"/>
+      </w:pPr>
+      <w:rPr>
+        <w:strike w:val="0"/>
+        <w:dstrike w:val="0"/>
+        <w:u w:val="none"/>
+        <w:effect w:val="none"/>
+      </w:rPr>
+    </w:lvl>
+    <w:lvl w:ilvl="7">
+      <w:start w:val="1"/>
+      <w:numFmt w:val="bullet"/>
+      <w:lvlText w:val="○"/>
+      <w:lvlJc w:val="left"/>
+      <w:pPr>
+        <w:ind w:left="5760" w:hanging="360"/>
+      </w:pPr>
+      <w:rPr>
+        <w:strike w:val="0"/>
+        <w:dstrike w:val="0"/>
+        <w:u w:val="none"/>
+        <w:effect w:val="none"/>
+      </w:rPr>
+    </w:lvl>
+    <w:lvl w:ilvl="8">
+      <w:start w:val="1"/>
+      <w:numFmt w:val="bullet"/>
+      <w:lvlText w:val="■"/>
+      <w:lvlJc w:val="left"/>
+      <w:pPr>
+        <w:ind w:left="6480" w:hanging="360"/>
+      </w:pPr>
+      <w:rPr>
+        <w:strike w:val="0"/>
+        <w:dstrike w:val="0"/>
+        <w:u w:val="none"/>
+        <w:effect w:val="none"/>
+      </w:rPr>
+    </w:lvl>
+  </w:abstractNum>
   <w:num w:numId="1">
+    <w:abstractNumId w:val="2"/>
+  </w:num>
+  <w:num w:numId="2">
+    <w:abstractNumId w:val="3"/>
+  </w:num>
+  <w:num w:numId="3">
+    <w:abstractNumId w:val="8"/>
+  </w:num>
+  <w:num w:numId="4">
+    <w:abstractNumId w:val="4"/>
+  </w:num>
+  <w:num w:numId="5">
     <w:abstractNumId w:val="1"/>
   </w:num>
-  <w:num w:numId="2">
-    <w:abstractNumId w:val="2"/>
+  <w:num w:numId="6">
+    <w:abstractNumId w:val="0"/>
+    <w:lvlOverride w:ilvl="0"/>
+    <w:lvlOverride w:ilvl="1"/>
+    <w:lvlOverride w:ilvl="2"/>
+    <w:lvlOverride w:ilvl="3"/>
+    <w:lvlOverride w:ilvl="4"/>
+    <w:lvlOverride w:ilvl="5"/>
+    <w:lvlOverride w:ilvl="6"/>
+    <w:lvlOverride w:ilvl="7"/>
+    <w:lvlOverride w:ilvl="8"/>
   </w:num>
-  <w:num w:numId="3">
-    <w:abstractNumId w:val="4"/>
+  <w:num w:numId="7">
+    <w:abstractNumId w:val="6"/>
+    <w:lvlOverride w:ilvl="0"/>
+    <w:lvlOverride w:ilvl="1"/>
+    <w:lvlOverride w:ilvl="2"/>
+    <w:lvlOverride w:ilvl="3"/>
+    <w:lvlOverride w:ilvl="4"/>
+    <w:lvlOverride w:ilvl="5"/>
+    <w:lvlOverride w:ilvl="6"/>
+    <w:lvlOverride w:ilvl="7"/>
+    <w:lvlOverride w:ilvl="8"/>
   </w:num>
-  <w:num w:numId="4">
-    <w:abstractNumId w:val="3"/>
+  <w:num w:numId="8">
+    <w:abstractNumId w:val="7"/>
+    <w:lvlOverride w:ilvl="0"/>
+    <w:lvlOverride w:ilvl="1"/>
+    <w:lvlOverride w:ilvl="2"/>
+    <w:lvlOverride w:ilvl="3"/>
+    <w:lvlOverride w:ilvl="4"/>
+    <w:lvlOverride w:ilvl="5"/>
+    <w:lvlOverride w:ilvl="6"/>
+    <w:lvlOverride w:ilvl="7"/>
+    <w:lvlOverride w:ilvl="8"/>
   </w:num>
-  <w:num w:numId="5">
-    <w:abstractNumId w:val="0"/>
+  <w:num w:numId="9">
+    <w:abstractNumId w:val="5"/>
+    <w:lvlOverride w:ilvl="0"/>
+    <w:lvlOverride w:ilvl="1"/>
+    <w:lvlOverride w:ilvl="2"/>
+    <w:lvlOverride w:ilvl="3"/>
+    <w:lvlOverride w:ilvl="4"/>
+    <w:lvlOverride w:ilvl="5"/>
+    <w:lvlOverride w:ilvl="6"/>
+    <w:lvlOverride w:ilvl="7"/>
+    <w:lvlOverride w:ilvl="8"/>
+  </w:num>
+  <w:num w:numId="10">
+    <w:abstractNumId w:val="9"/>
+    <w:lvlOverride w:ilvl="0"/>
+    <w:lvlOverride w:ilvl="1"/>
+    <w:lvlOverride w:ilvl="2"/>
+    <w:lvlOverride w:ilvl="3"/>
+    <w:lvlOverride w:ilvl="4"/>
+    <w:lvlOverride w:ilvl="5"/>
+    <w:lvlOverride w:ilvl="6"/>
+    <w:lvlOverride w:ilvl="7"/>
+    <w:lvlOverride w:ilvl="8"/>
   </w:num>
 </w:numbering>
 </file>

</xml_diff>

<commit_message>
Se realiza el Home
</commit_message>
<xml_diff>
--- a/Proyecto Ciclo 4 Grupo 9.docx
+++ b/Proyecto Ciclo 4 Grupo 9.docx
@@ -1744,15 +1744,7 @@
           <w:sz w:val="28"/>
           <w:szCs w:val="28"/>
         </w:rPr>
-        <w:t xml:space="preserve">Página de </w:t>
-      </w:r>
-      <w:r>
-        <w:rPr>
-          <w:rFonts w:eastAsia="Calibri" w:cstheme="minorHAnsi"/>
-          <w:sz w:val="28"/>
-          <w:szCs w:val="28"/>
-        </w:rPr>
-        <w:t>Cámara</w:t>
+        <w:t>Página de Cámara</w:t>
       </w:r>
     </w:p>
     <w:p>
@@ -2237,6 +2229,34 @@
       <w:pPr>
         <w:rPr>
           <w:rFonts w:eastAsia="Arial" w:cstheme="minorHAnsi"/>
+          <w:bCs/>
+          <w:sz w:val="28"/>
+          <w:szCs w:val="28"/>
+        </w:rPr>
+      </w:pPr>
+      <w:r>
+        <w:rPr>
+          <w:rFonts w:eastAsia="Arial" w:cstheme="minorHAnsi"/>
+          <w:bCs/>
+          <w:sz w:val="28"/>
+          <w:szCs w:val="28"/>
+        </w:rPr>
+        <w:t>Para continuar con el desarrollo de nuestro proyecto, vamos a mostrar cómo estamos utilizando en el código el manejo de Estados por GETX</w:t>
+      </w:r>
+      <w:r>
+        <w:rPr>
+          <w:rFonts w:eastAsia="Arial" w:cstheme="minorHAnsi"/>
+          <w:bCs/>
+          <w:sz w:val="28"/>
+          <w:szCs w:val="28"/>
+        </w:rPr>
+        <w:t>, para mostrar la aplicación de esta se grabó un video.</w:t>
+      </w:r>
+    </w:p>
+    <w:p>
+      <w:pPr>
+        <w:rPr>
+          <w:rFonts w:eastAsia="Arial" w:cstheme="minorHAnsi"/>
           <w:b/>
           <w:sz w:val="28"/>
           <w:szCs w:val="28"/>
@@ -2249,17 +2269,82 @@
           <w:sz w:val="28"/>
           <w:szCs w:val="28"/>
         </w:rPr>
-        <w:t xml:space="preserve">Video </w:t>
-      </w:r>
-      <w:r>
+        <w:t>https://www.loom.com/share/b66f6856dd48432f81f580062d8bcc58</w:t>
+      </w:r>
+    </w:p>
+    <w:p>
+      <w:pPr>
+        <w:rPr>
+          <w:rFonts w:eastAsia="Arial" w:cstheme="minorHAnsi"/>
+          <w:bCs/>
+          <w:sz w:val="28"/>
+          <w:szCs w:val="28"/>
+        </w:rPr>
+      </w:pPr>
+      <w:r>
+        <w:rPr>
+          <w:rFonts w:eastAsia="Arial" w:cstheme="minorHAnsi"/>
+          <w:bCs/>
+          <w:sz w:val="28"/>
+          <w:szCs w:val="28"/>
+        </w:rPr>
+        <w:t xml:space="preserve">Ahora vamos a ver el funcionamiento de la </w:t>
+      </w:r>
+      <w:r>
+        <w:rPr>
+          <w:rFonts w:eastAsia="Arial" w:cstheme="minorHAnsi"/>
+          <w:bCs/>
+          <w:sz w:val="28"/>
+          <w:szCs w:val="28"/>
+        </w:rPr>
+        <w:t>aplicación</w:t>
+      </w:r>
+      <w:r>
+        <w:rPr>
+          <w:rFonts w:eastAsia="Arial" w:cstheme="minorHAnsi"/>
+          <w:bCs/>
+          <w:sz w:val="28"/>
+          <w:szCs w:val="28"/>
+        </w:rPr>
+        <w:t xml:space="preserve">, </w:t>
+      </w:r>
+      <w:r>
+        <w:rPr>
+          <w:rFonts w:eastAsia="Arial" w:cstheme="minorHAnsi"/>
+          <w:bCs/>
+          <w:sz w:val="28"/>
+          <w:szCs w:val="28"/>
+        </w:rPr>
+        <w:t xml:space="preserve">cuando estamos usando </w:t>
+      </w:r>
+      <w:r>
+        <w:rPr>
+          <w:rFonts w:eastAsia="Arial" w:cstheme="minorHAnsi"/>
+          <w:bCs/>
+          <w:sz w:val="28"/>
+          <w:szCs w:val="28"/>
+        </w:rPr>
+        <w:t>el manejo de Estados por GETX</w:t>
+      </w:r>
+      <w:r>
+        <w:rPr>
+          <w:rFonts w:eastAsia="Arial" w:cstheme="minorHAnsi"/>
+          <w:bCs/>
+          <w:sz w:val="28"/>
+          <w:szCs w:val="28"/>
+        </w:rPr>
+        <w:t>, para mostrar la aplicación de esta se grabó un video.</w:t>
+      </w:r>
+    </w:p>
+    <w:p>
+      <w:pPr>
         <w:rPr>
           <w:rFonts w:eastAsia="Arial" w:cstheme="minorHAnsi"/>
           <w:b/>
           <w:sz w:val="28"/>
           <w:szCs w:val="28"/>
         </w:rPr>
-        <w:t>demostración</w:t>
-      </w:r>
+      </w:pPr>
       <w:r>
         <w:rPr>
           <w:rFonts w:eastAsia="Arial" w:cstheme="minorHAnsi"/>
@@ -2267,154 +2352,44 @@
           <w:sz w:val="28"/>
           <w:szCs w:val="28"/>
         </w:rPr>
-        <w:t xml:space="preserve"> código:</w:t>
-      </w:r>
-    </w:p>
-    <w:p>
-      <w:pPr>
-        <w:numPr>
-          <w:ilvl w:val="0"/>
-          <w:numId w:val="8"/>
-        </w:numPr>
-        <w:spacing w:line="256" w:lineRule="auto"/>
-        <w:rPr>
-          <w:rFonts w:eastAsia="Arial" w:cstheme="minorHAnsi"/>
-          <w:b/>
-          <w:sz w:val="28"/>
-          <w:szCs w:val="28"/>
-        </w:rPr>
-      </w:pPr>
-      <w:r>
-        <w:rPr>
-          <w:rFonts w:eastAsia="Arial" w:cstheme="minorHAnsi"/>
-          <w:b/>
-          <w:sz w:val="28"/>
-          <w:szCs w:val="28"/>
-        </w:rPr>
-        <w:t xml:space="preserve">Descripción: </w:t>
-      </w:r>
-      <w:r>
-        <w:rPr>
-          <w:rFonts w:eastAsia="Arial" w:cstheme="minorHAnsi"/>
-          <w:sz w:val="28"/>
-          <w:szCs w:val="28"/>
-        </w:rPr>
-        <w:t xml:space="preserve">Al igual que el video del sprint 1 se debe mostrar el código del proyecto en Visual Studio </w:t>
-      </w:r>
-      <w:proofErr w:type="spellStart"/>
-      <w:r>
-        <w:rPr>
-          <w:rFonts w:eastAsia="Arial" w:cstheme="minorHAnsi"/>
-          <w:sz w:val="28"/>
-          <w:szCs w:val="28"/>
-        </w:rPr>
-        <w:t>Code</w:t>
-      </w:r>
-      <w:proofErr w:type="spellEnd"/>
-      <w:r>
-        <w:rPr>
-          <w:rFonts w:eastAsia="Arial" w:cstheme="minorHAnsi"/>
-          <w:sz w:val="28"/>
-          <w:szCs w:val="28"/>
-        </w:rPr>
-        <w:t>, esta vez se debe hacer énfasis en el código relacionado al manejo de estados.</w:t>
-      </w:r>
-    </w:p>
-    <w:p>
-      <w:pPr>
-        <w:rPr>
-          <w:rFonts w:eastAsia="Arial" w:cstheme="minorHAnsi"/>
-          <w:b/>
-          <w:sz w:val="28"/>
-          <w:szCs w:val="28"/>
-        </w:rPr>
-      </w:pPr>
-    </w:p>
-    <w:p>
-      <w:pPr>
-        <w:rPr>
-          <w:rFonts w:eastAsia="Arial" w:cstheme="minorHAnsi"/>
-          <w:b/>
-          <w:sz w:val="28"/>
-          <w:szCs w:val="28"/>
-        </w:rPr>
-      </w:pPr>
-      <w:r>
-        <w:rPr>
-          <w:rFonts w:eastAsia="Arial" w:cstheme="minorHAnsi"/>
-          <w:b/>
-          <w:sz w:val="28"/>
-          <w:szCs w:val="28"/>
-        </w:rPr>
-        <w:t>Video demostración aplicación:</w:t>
-      </w:r>
-    </w:p>
-    <w:p>
-      <w:pPr>
-        <w:numPr>
-          <w:ilvl w:val="0"/>
-          <w:numId w:val="9"/>
-        </w:numPr>
-        <w:spacing w:line="256" w:lineRule="auto"/>
-        <w:rPr>
-          <w:rFonts w:eastAsia="Arial" w:cstheme="minorHAnsi"/>
-          <w:b/>
-          <w:sz w:val="28"/>
-          <w:szCs w:val="28"/>
-        </w:rPr>
-      </w:pPr>
-      <w:r>
-        <w:rPr>
-          <w:rFonts w:eastAsia="Arial" w:cstheme="minorHAnsi"/>
-          <w:b/>
-          <w:sz w:val="28"/>
-          <w:szCs w:val="28"/>
-        </w:rPr>
-        <w:t xml:space="preserve">Descripción: </w:t>
-      </w:r>
-      <w:r>
-        <w:rPr>
-          <w:rFonts w:eastAsia="Arial" w:cstheme="minorHAnsi"/>
-          <w:sz w:val="28"/>
-          <w:szCs w:val="28"/>
-        </w:rPr>
-        <w:t>Video en donde se muestre el funcionamiento de la aplicación, se debe mostrar el manejo de los estados de la aplicación.</w:t>
-      </w:r>
-    </w:p>
-    <w:p>
-      <w:pPr>
-        <w:rPr>
-          <w:rFonts w:eastAsia="Arial" w:cstheme="minorHAnsi"/>
-          <w:b/>
-          <w:sz w:val="28"/>
-          <w:szCs w:val="28"/>
-        </w:rPr>
-      </w:pPr>
-    </w:p>
-    <w:p>
-      <w:pPr>
-        <w:rPr>
-          <w:rFonts w:eastAsia="Arial" w:cstheme="minorHAnsi"/>
-          <w:b/>
-          <w:sz w:val="28"/>
-          <w:szCs w:val="28"/>
-        </w:rPr>
-      </w:pPr>
-      <w:r>
-        <w:rPr>
-          <w:rFonts w:eastAsia="Arial" w:cstheme="minorHAnsi"/>
-          <w:b/>
-          <w:sz w:val="28"/>
-          <w:szCs w:val="28"/>
-        </w:rPr>
-        <w:t>Video demostración de pruebas:</w:t>
-      </w:r>
-    </w:p>
-    <w:p>
-      <w:pPr>
-        <w:rPr>
-          <w:rFonts w:eastAsia="Arial" w:cstheme="minorHAnsi"/>
-          <w:b/>
+        <w:t>https://www.loom.com/share/c90b14ae8ec143b5820b98865b493040</w:t>
+      </w:r>
+    </w:p>
+    <w:p>
+      <w:pPr>
+        <w:rPr>
+          <w:rFonts w:eastAsia="Arial" w:cstheme="minorHAnsi"/>
+          <w:bCs/>
+          <w:sz w:val="28"/>
+          <w:szCs w:val="28"/>
+        </w:rPr>
+      </w:pPr>
+      <w:r>
+        <w:rPr>
+          <w:rFonts w:eastAsia="Arial" w:cstheme="minorHAnsi"/>
+          <w:bCs/>
+          <w:sz w:val="28"/>
+          <w:szCs w:val="28"/>
+        </w:rPr>
+        <w:t>Es necesario realizar las pruebas unitarias a nuestra aplicación</w:t>
+      </w:r>
+      <w:r>
+        <w:rPr>
+          <w:rFonts w:eastAsia="Arial" w:cstheme="minorHAnsi"/>
+          <w:bCs/>
+          <w:sz w:val="28"/>
+          <w:szCs w:val="28"/>
+        </w:rPr>
+        <w:t>, para mostrar la aplicación de esta se grabó un video.</w:t>
+      </w:r>
+    </w:p>
+    <w:p>
+      <w:pPr>
+        <w:pStyle w:val="Prrafodelista"/>
+        <w:ind w:left="0"/>
+        <w:jc w:val="both"/>
+        <w:rPr>
+          <w:rFonts w:cstheme="minorHAnsi"/>
           <w:color w:val="FF0000"/>
           <w:sz w:val="28"/>
           <w:szCs w:val="28"/>
@@ -2422,58 +2397,13 @@
       </w:pPr>
       <w:r>
         <w:rPr>
-          <w:rFonts w:eastAsia="Arial" w:cstheme="minorHAnsi"/>
-          <w:b/>
+          <w:rFonts w:cstheme="minorHAnsi"/>
           <w:color w:val="FF0000"/>
           <w:sz w:val="28"/>
           <w:szCs w:val="28"/>
         </w:rPr>
         <w:t>PENDIENTE</w:t>
       </w:r>
-    </w:p>
-    <w:p>
-      <w:pPr>
-        <w:numPr>
-          <w:ilvl w:val="0"/>
-          <w:numId w:val="10"/>
-        </w:numPr>
-        <w:spacing w:line="256" w:lineRule="auto"/>
-        <w:rPr>
-          <w:rFonts w:eastAsia="Arial" w:cstheme="minorHAnsi"/>
-          <w:b/>
-          <w:sz w:val="28"/>
-          <w:szCs w:val="28"/>
-        </w:rPr>
-      </w:pPr>
-      <w:r>
-        <w:rPr>
-          <w:rFonts w:eastAsia="Arial" w:cstheme="minorHAnsi"/>
-          <w:b/>
-          <w:sz w:val="28"/>
-          <w:szCs w:val="28"/>
-        </w:rPr>
-        <w:t xml:space="preserve">Descripción: </w:t>
-      </w:r>
-      <w:r>
-        <w:rPr>
-          <w:rFonts w:eastAsia="Arial" w:cstheme="minorHAnsi"/>
-          <w:sz w:val="28"/>
-          <w:szCs w:val="28"/>
-        </w:rPr>
-        <w:t>En este se debe mostrar el código y la ejecución de las pruebas de manejo de estados de la aplicación.</w:t>
-      </w:r>
-    </w:p>
-    <w:p>
-      <w:pPr>
-        <w:pStyle w:val="Prrafodelista"/>
-        <w:ind w:left="0"/>
-        <w:jc w:val="both"/>
-        <w:rPr>
-          <w:rFonts w:cstheme="minorHAnsi"/>
-          <w:sz w:val="28"/>
-          <w:szCs w:val="28"/>
-        </w:rPr>
-      </w:pPr>
     </w:p>
     <w:sectPr>
       <w:pgSz w:w="12240" w:h="15840"/>
@@ -3730,63 +3660,18 @@
   </w:num>
   <w:num w:numId="6">
     <w:abstractNumId w:val="0"/>
-    <w:lvlOverride w:ilvl="0"/>
-    <w:lvlOverride w:ilvl="1"/>
-    <w:lvlOverride w:ilvl="2"/>
-    <w:lvlOverride w:ilvl="3"/>
-    <w:lvlOverride w:ilvl="4"/>
-    <w:lvlOverride w:ilvl="5"/>
-    <w:lvlOverride w:ilvl="6"/>
-    <w:lvlOverride w:ilvl="7"/>
-    <w:lvlOverride w:ilvl="8"/>
   </w:num>
   <w:num w:numId="7">
     <w:abstractNumId w:val="6"/>
-    <w:lvlOverride w:ilvl="0"/>
-    <w:lvlOverride w:ilvl="1"/>
-    <w:lvlOverride w:ilvl="2"/>
-    <w:lvlOverride w:ilvl="3"/>
-    <w:lvlOverride w:ilvl="4"/>
-    <w:lvlOverride w:ilvl="5"/>
-    <w:lvlOverride w:ilvl="6"/>
-    <w:lvlOverride w:ilvl="7"/>
-    <w:lvlOverride w:ilvl="8"/>
   </w:num>
   <w:num w:numId="8">
     <w:abstractNumId w:val="7"/>
-    <w:lvlOverride w:ilvl="0"/>
-    <w:lvlOverride w:ilvl="1"/>
-    <w:lvlOverride w:ilvl="2"/>
-    <w:lvlOverride w:ilvl="3"/>
-    <w:lvlOverride w:ilvl="4"/>
-    <w:lvlOverride w:ilvl="5"/>
-    <w:lvlOverride w:ilvl="6"/>
-    <w:lvlOverride w:ilvl="7"/>
-    <w:lvlOverride w:ilvl="8"/>
   </w:num>
   <w:num w:numId="9">
     <w:abstractNumId w:val="5"/>
-    <w:lvlOverride w:ilvl="0"/>
-    <w:lvlOverride w:ilvl="1"/>
-    <w:lvlOverride w:ilvl="2"/>
-    <w:lvlOverride w:ilvl="3"/>
-    <w:lvlOverride w:ilvl="4"/>
-    <w:lvlOverride w:ilvl="5"/>
-    <w:lvlOverride w:ilvl="6"/>
-    <w:lvlOverride w:ilvl="7"/>
-    <w:lvlOverride w:ilvl="8"/>
   </w:num>
   <w:num w:numId="10">
     <w:abstractNumId w:val="9"/>
-    <w:lvlOverride w:ilvl="0"/>
-    <w:lvlOverride w:ilvl="1"/>
-    <w:lvlOverride w:ilvl="2"/>
-    <w:lvlOverride w:ilvl="3"/>
-    <w:lvlOverride w:ilvl="4"/>
-    <w:lvlOverride w:ilvl="5"/>
-    <w:lvlOverride w:ilvl="6"/>
-    <w:lvlOverride w:ilvl="7"/>
-    <w:lvlOverride w:ilvl="8"/>
   </w:num>
 </w:numbering>
 </file>

</xml_diff>